<commit_message>
Adds basis for Lab session 8s instructions.
</commit_message>
<xml_diff>
--- a/Labs/C-Workshop-S8.docx
+++ b/Labs/C-Workshop-S8.docx
@@ -554,367 +554,3070 @@
         </w:rPr>
         <w:t xml:space="preserve"> (سال را به صورت دو رقمی در نظر بگیرید)</w:t>
       </w:r>
+      <w:r>
+        <w:rPr>
+          <w:rFonts w:hint="cs"/>
+          <w:rtl/>
+          <w:lang w:bidi="fa-IR"/>
+        </w:rPr>
+        <w:t xml:space="preserve"> آن تاریخ می‌گردد</w:t>
+      </w:r>
+      <w:r>
+        <w:rPr>
+          <w:rFonts w:hint="cs"/>
+          <w:rtl/>
+          <w:lang w:bidi="fa-IR"/>
+        </w:rPr>
+        <w:t xml:space="preserve"> را</w:t>
+      </w:r>
+      <w:r>
+        <w:rPr>
+          <w:rFonts w:hint="cs"/>
+          <w:rtl/>
+          <w:lang w:bidi="fa-IR"/>
+        </w:rPr>
+        <w:t xml:space="preserve"> برای</w:t>
+      </w:r>
+      <w:r>
+        <w:rPr>
+          <w:rtl/>
+          <w:lang w:bidi="fa-IR"/>
+        </w:rPr>
+        <w:t xml:space="preserve"> قرن</w:t>
+      </w:r>
+      <w:r>
+        <w:rPr>
+          <w:rFonts w:hint="cs"/>
+          <w:rtl/>
+          <w:lang w:bidi="fa-IR"/>
+        </w:rPr>
+        <w:t xml:space="preserve"> داده شده</w:t>
+      </w:r>
+      <w:r>
+        <w:rPr>
+          <w:rFonts w:hint="cs"/>
+          <w:rtl/>
+          <w:lang w:bidi="fa-IR"/>
+        </w:rPr>
+        <w:t>،</w:t>
+      </w:r>
+      <w:r>
+        <w:rPr>
+          <w:rtl/>
+          <w:lang w:bidi="fa-IR"/>
+        </w:rPr>
+        <w:t xml:space="preserve"> پ</w:t>
+      </w:r>
+      <w:r>
+        <w:rPr>
+          <w:rFonts w:hint="cs"/>
+          <w:rtl/>
+          <w:lang w:bidi="fa-IR"/>
+        </w:rPr>
+        <w:t>ی</w:t>
+      </w:r>
+      <w:r>
+        <w:rPr>
+          <w:rFonts w:hint="eastAsia"/>
+          <w:rtl/>
+          <w:lang w:bidi="fa-IR"/>
+        </w:rPr>
+        <w:t>دا</w:t>
+      </w:r>
+      <w:r>
+        <w:rPr>
+          <w:rtl/>
+          <w:lang w:bidi="fa-IR"/>
+        </w:rPr>
+        <w:t xml:space="preserve"> ک</w:t>
+      </w:r>
+      <w:r>
+        <w:rPr>
+          <w:rFonts w:hint="cs"/>
+          <w:rtl/>
+          <w:lang w:bidi="fa-IR"/>
+        </w:rPr>
+        <w:t>ند.</w:t>
+      </w:r>
+    </w:p>
+    <w:p>
+      <w:pPr>
+        <w:bidi/>
+        <w:rPr>
+          <w:rtl/>
+          <w:lang w:bidi="fa-IR"/>
+        </w:rPr>
+      </w:pPr>
+      <w:r>
+        <w:rPr>
+          <w:rFonts w:hint="eastAsia"/>
+          <w:rtl/>
+          <w:lang w:bidi="fa-IR"/>
+        </w:rPr>
+        <w:t>مثلا</w:t>
+      </w:r>
+      <w:r>
+        <w:rPr>
+          <w:rtl/>
+          <w:lang w:bidi="fa-IR"/>
+        </w:rPr>
+        <w:t xml:space="preserve"> برا</w:t>
+      </w:r>
+      <w:r>
+        <w:rPr>
+          <w:rFonts w:hint="cs"/>
+          <w:rtl/>
+          <w:lang w:bidi="fa-IR"/>
+        </w:rPr>
+        <w:t>ی</w:t>
+      </w:r>
+      <w:r>
+        <w:rPr>
+          <w:rtl/>
+          <w:lang w:bidi="fa-IR"/>
+        </w:rPr>
+        <w:t xml:space="preserve"> قرن </w:t>
+      </w:r>
+      <w:r>
+        <w:rPr>
+          <w:rFonts w:hint="cs"/>
+          <w:rtl/>
+          <w:lang w:bidi="fa-IR"/>
+        </w:rPr>
+        <w:t>۲۱</w:t>
+      </w:r>
+      <w:r>
+        <w:rPr>
+          <w:rtl/>
+          <w:lang w:bidi="fa-IR"/>
+        </w:rPr>
+        <w:t xml:space="preserve"> دار</w:t>
+      </w:r>
+      <w:r>
+        <w:rPr>
+          <w:rFonts w:hint="cs"/>
+          <w:rtl/>
+          <w:lang w:bidi="fa-IR"/>
+        </w:rPr>
+        <w:t>ی</w:t>
+      </w:r>
+      <w:r>
+        <w:rPr>
+          <w:rFonts w:hint="eastAsia"/>
+          <w:rtl/>
+          <w:lang w:bidi="fa-IR"/>
+        </w:rPr>
+        <w:t>م</w:t>
+      </w:r>
+      <w:r>
+        <w:rPr>
+          <w:lang w:bidi="fa-IR"/>
+        </w:rPr>
+        <w:t>:</w:t>
+      </w:r>
+    </w:p>
+    <w:p>
+      <w:pPr>
+        <w:pStyle w:val="Code"/>
+        <w:rPr>
+          <w:rtl/>
+        </w:rPr>
+      </w:pPr>
+      <w:r>
+        <w:rPr>
+          <w:rtl/>
+        </w:rPr>
+        <w:t>21</w:t>
+      </w:r>
+    </w:p>
+    <w:p>
+      <w:pPr>
+        <w:pStyle w:val="Code"/>
+        <w:rPr>
+          <w:rtl/>
+        </w:rPr>
+      </w:pPr>
+      <w:r>
+        <w:rPr>
+          <w:rtl/>
+        </w:rPr>
+        <w:t>19</w:t>
+      </w:r>
+      <w:r>
+        <w:t xml:space="preserve"> 1 2020</w:t>
+      </w:r>
+    </w:p>
+    <w:p>
+      <w:pPr>
+        <w:pStyle w:val="Code"/>
+        <w:rPr>
+          <w:rtl/>
+        </w:rPr>
+      </w:pPr>
+      <w:r>
+        <w:rPr>
+          <w:rtl/>
+        </w:rPr>
+        <w:t>17</w:t>
+      </w:r>
+      <w:r>
+        <w:t xml:space="preserve"> 2 2019</w:t>
+      </w:r>
+    </w:p>
+    <w:p>
+      <w:pPr>
+        <w:pStyle w:val="Code"/>
+        <w:rPr>
+          <w:rtl/>
+        </w:rPr>
+      </w:pPr>
+      <w:r>
+        <w:rPr>
+          <w:rtl/>
+        </w:rPr>
+        <w:t>15</w:t>
+      </w:r>
+      <w:r>
+        <w:t xml:space="preserve"> 3 2018</w:t>
+      </w:r>
+    </w:p>
+    <w:p>
+      <w:pPr>
+        <w:pStyle w:val="Code"/>
+        <w:rPr>
+          <w:rtl/>
+        </w:rPr>
+      </w:pPr>
+      <w:r>
+        <w:rPr>
+          <w:rtl/>
+        </w:rPr>
+        <w:t>13</w:t>
+      </w:r>
+      <w:r>
+        <w:t xml:space="preserve"> 4 2017</w:t>
+      </w:r>
+    </w:p>
+    <w:p>
+      <w:pPr>
+        <w:pStyle w:val="Code"/>
+        <w:rPr>
+          <w:rtl/>
+        </w:rPr>
+      </w:pPr>
+      <w:r>
+        <w:rPr>
+          <w:rtl/>
+        </w:rPr>
+        <w:t>11</w:t>
+      </w:r>
+      <w:r>
+        <w:t xml:space="preserve"> 5 2016</w:t>
+      </w:r>
+    </w:p>
+    <w:p>
+      <w:pPr>
+        <w:pStyle w:val="Code"/>
+        <w:rPr>
+          <w:rtl/>
+        </w:rPr>
+      </w:pPr>
+      <w:r>
+        <w:rPr>
+          <w:rtl/>
+        </w:rPr>
+        <w:t>9</w:t>
+      </w:r>
+      <w:r>
+        <w:t xml:space="preserve"> 6 2015</w:t>
+      </w:r>
+    </w:p>
+    <w:p>
+      <w:pPr>
+        <w:pStyle w:val="Code"/>
+        <w:rPr>
+          <w:rtl/>
+        </w:rPr>
+      </w:pPr>
+      <w:r>
+        <w:rPr>
+          <w:rtl/>
+        </w:rPr>
+        <w:t>7</w:t>
+      </w:r>
+      <w:r>
+        <w:t xml:space="preserve"> 7 2014</w:t>
+      </w:r>
+    </w:p>
+    <w:p>
+      <w:pPr>
+        <w:pStyle w:val="Code"/>
+        <w:rPr>
+          <w:rtl/>
+        </w:rPr>
+      </w:pPr>
+      <w:r>
+        <w:rPr>
+          <w:rtl/>
+        </w:rPr>
+        <w:t>5</w:t>
+      </w:r>
+      <w:r>
+        <w:t xml:space="preserve"> 8 2013</w:t>
+      </w:r>
+    </w:p>
+    <w:p>
+      <w:pPr>
+        <w:pStyle w:val="Code"/>
+        <w:rPr>
+          <w:rtl/>
+        </w:rPr>
+      </w:pPr>
+      <w:r>
+        <w:rPr>
+          <w:rtl/>
+        </w:rPr>
+        <w:t>3</w:t>
+      </w:r>
+      <w:r>
+        <w:t xml:space="preserve"> 9 2012</w:t>
+      </w:r>
+    </w:p>
+    <w:p>
+      <w:pPr>
+        <w:pStyle w:val="Code"/>
+        <w:rPr>
+          <w:rtl/>
+        </w:rPr>
+      </w:pPr>
+      <w:r>
+        <w:rPr>
+          <w:rtl/>
+        </w:rPr>
+        <w:t>1</w:t>
+      </w:r>
+      <w:r>
+        <w:t xml:space="preserve"> 10 2011</w:t>
+      </w:r>
+    </w:p>
+    <w:p>
+      <w:pPr>
+        <w:bidi/>
+        <w:jc w:val="both"/>
+        <w:rPr>
+          <w:rtl/>
+          <w:lang w:bidi="fa-IR"/>
+        </w:rPr>
+      </w:pPr>
+      <w:r>
+        <w:rPr>
+          <w:rFonts w:hint="cs"/>
+          <w:rtl/>
+          <w:lang w:bidi="fa-IR"/>
+        </w:rPr>
+        <w:t xml:space="preserve">۲. </w:t>
+      </w:r>
+      <w:r>
+        <w:rPr>
+          <w:rFonts w:hint="cs"/>
+          <w:rtl/>
+          <w:lang w:bidi="fa-IR"/>
+        </w:rPr>
+        <w:t xml:space="preserve">برنامه‌ای بنویسید که با دریافت عدد </w:t>
+      </w:r>
+      <w:r>
+        <w:rPr>
+          <w:lang w:bidi="fa-IR"/>
+        </w:rPr>
+        <w:t>n</w:t>
+      </w:r>
+      <w:r>
+        <w:rPr>
+          <w:rFonts w:hint="cs"/>
+          <w:rtl/>
+          <w:lang w:bidi="fa-IR"/>
+        </w:rPr>
+        <w:t xml:space="preserve"> از کاربر مقدار سری زیر را یکبار از راست به چپ و یکبار از چپ به راست محاسبه کند.</w:t>
+      </w:r>
+    </w:p>
+    <w:p>
+      <w:pPr>
+        <w:jc w:val="both"/>
+        <w:rPr>
+          <w:lang w:bidi="fa-IR"/>
+        </w:rPr>
+      </w:pPr>
+      <m:oMathPara>
+        <m:oMath>
+          <m:r>
+            <w:rPr>
+              <w:rFonts w:ascii="Cambria Math" w:hAnsi="Cambria Math"/>
+              <w:lang w:bidi="fa-IR"/>
+            </w:rPr>
+            <m:t>F</m:t>
+          </m:r>
+          <m:d>
+            <m:dPr>
+              <m:ctrlPr>
+                <w:rPr>
+                  <w:rFonts w:ascii="Cambria Math" w:hAnsi="Cambria Math"/>
+                  <w:i/>
+                  <w:lang w:bidi="fa-IR"/>
+                </w:rPr>
+              </m:ctrlPr>
+            </m:dPr>
+            <m:e>
+              <m:r>
+                <w:rPr>
+                  <w:rFonts w:ascii="Cambria Math" w:hAnsi="Cambria Math"/>
+                  <w:lang w:bidi="fa-IR"/>
+                </w:rPr>
+                <m:t>n</m:t>
+              </m:r>
+            </m:e>
+          </m:d>
+          <m:r>
+            <w:rPr>
+              <w:rFonts w:ascii="Cambria Math" w:hAnsi="Cambria Math"/>
+              <w:lang w:bidi="fa-IR"/>
+            </w:rPr>
+            <m:t>=1+</m:t>
+          </m:r>
+          <m:f>
+            <m:fPr>
+              <m:ctrlPr>
+                <w:rPr>
+                  <w:rFonts w:ascii="Cambria Math" w:hAnsi="Cambria Math"/>
+                  <w:i/>
+                  <w:lang w:bidi="fa-IR"/>
+                </w:rPr>
+              </m:ctrlPr>
+            </m:fPr>
+            <m:num>
+              <m:r>
+                <w:rPr>
+                  <w:rFonts w:ascii="Cambria Math" w:hAnsi="Cambria Math"/>
+                  <w:lang w:bidi="fa-IR"/>
+                </w:rPr>
+                <m:t>1</m:t>
+              </m:r>
+            </m:num>
+            <m:den>
+              <m:r>
+                <w:rPr>
+                  <w:rFonts w:ascii="Cambria Math" w:hAnsi="Cambria Math"/>
+                  <w:lang w:bidi="fa-IR"/>
+                </w:rPr>
+                <m:t>2</m:t>
+              </m:r>
+            </m:den>
+          </m:f>
+          <m:r>
+            <w:rPr>
+              <w:rFonts w:ascii="Cambria Math" w:hAnsi="Cambria Math"/>
+              <w:lang w:bidi="fa-IR"/>
+            </w:rPr>
+            <m:t>+</m:t>
+          </m:r>
+          <m:f>
+            <m:fPr>
+              <m:ctrlPr>
+                <w:rPr>
+                  <w:rFonts w:ascii="Cambria Math" w:hAnsi="Cambria Math"/>
+                  <w:i/>
+                  <w:lang w:bidi="fa-IR"/>
+                </w:rPr>
+              </m:ctrlPr>
+            </m:fPr>
+            <m:num>
+              <m:r>
+                <w:rPr>
+                  <w:rFonts w:ascii="Cambria Math" w:hAnsi="Cambria Math"/>
+                  <w:lang w:bidi="fa-IR"/>
+                </w:rPr>
+                <m:t>1</m:t>
+              </m:r>
+            </m:num>
+            <m:den>
+              <m:r>
+                <w:rPr>
+                  <w:rFonts w:ascii="Cambria Math" w:hAnsi="Cambria Math"/>
+                  <w:lang w:bidi="fa-IR"/>
+                </w:rPr>
+                <m:t>3</m:t>
+              </m:r>
+            </m:den>
+          </m:f>
+          <m:r>
+            <w:rPr>
+              <w:rFonts w:ascii="Cambria Math" w:hAnsi="Cambria Math"/>
+              <w:lang w:bidi="fa-IR"/>
+            </w:rPr>
+            <m:t>+…+</m:t>
+          </m:r>
+          <m:f>
+            <m:fPr>
+              <m:ctrlPr>
+                <w:rPr>
+                  <w:rFonts w:ascii="Cambria Math" w:hAnsi="Cambria Math"/>
+                  <w:i/>
+                  <w:lang w:bidi="fa-IR"/>
+                </w:rPr>
+              </m:ctrlPr>
+            </m:fPr>
+            <m:num>
+              <m:r>
+                <w:rPr>
+                  <w:rFonts w:ascii="Cambria Math" w:hAnsi="Cambria Math"/>
+                  <w:lang w:bidi="fa-IR"/>
+                </w:rPr>
+                <m:t>1</m:t>
+              </m:r>
+            </m:num>
+            <m:den>
+              <m:sSup>
+                <m:sSupPr>
+                  <m:ctrlPr>
+                    <w:rPr>
+                      <w:rFonts w:ascii="Cambria Math" w:hAnsi="Cambria Math"/>
+                      <w:i/>
+                      <w:lang w:bidi="fa-IR"/>
+                    </w:rPr>
+                  </m:ctrlPr>
+                </m:sSupPr>
+                <m:e>
+                  <m:r>
+                    <w:rPr>
+                      <w:rFonts w:ascii="Cambria Math" w:hAnsi="Cambria Math"/>
+                      <w:lang w:bidi="fa-IR"/>
+                    </w:rPr>
+                    <m:t>2</m:t>
+                  </m:r>
+                </m:e>
+                <m:sup>
+                  <m:r>
+                    <w:rPr>
+                      <w:rFonts w:ascii="Cambria Math" w:hAnsi="Cambria Math"/>
+                      <w:lang w:bidi="fa-IR"/>
+                    </w:rPr>
+                    <m:t>n</m:t>
+                  </m:r>
+                </m:sup>
+              </m:sSup>
+            </m:den>
+          </m:f>
+        </m:oMath>
+      </m:oMathPara>
+    </w:p>
+    <w:p>
+      <w:pPr>
+        <w:bidi/>
+        <w:spacing w:line="240" w:lineRule="auto"/>
+        <w:jc w:val="both"/>
+        <w:rPr>
+          <w:lang w:bidi="fa-IR"/>
+        </w:rPr>
+      </w:pPr>
+      <w:r>
+        <w:rPr>
+          <w:rFonts w:hint="cs"/>
+          <w:rtl/>
+          <w:lang w:bidi="fa-IR"/>
+        </w:rPr>
+        <w:t xml:space="preserve">این برنامه را به ازای </w:t>
+      </w:r>
+      <w:r>
+        <w:rPr>
+          <w:lang w:bidi="fa-IR"/>
+        </w:rPr>
+        <w:t>n</w:t>
+      </w:r>
+      <w:r>
+        <w:rPr>
+          <w:rFonts w:hint="cs"/>
+          <w:rtl/>
+          <w:lang w:bidi="fa-IR"/>
+        </w:rPr>
+        <w:t>های مختلف اجرا کنید. آیا دو مقدار محاسبه شده یکسان می‌باشند؟</w:t>
+      </w:r>
+      <w:r>
+        <w:rPr>
+          <w:rFonts w:hint="cs"/>
+          <w:rtl/>
+          <w:lang w:bidi="fa-IR"/>
+        </w:rPr>
+        <w:t xml:space="preserve"> در مورد علت آن با مدرس آزمایشگاه خود گفت و گو نمایید.</w:t>
+      </w:r>
+    </w:p>
+    <w:p>
+      <w:pPr>
+        <w:bidi/>
+        <w:spacing w:line="240" w:lineRule="auto"/>
+        <w:jc w:val="both"/>
+        <w:rPr>
+          <w:rtl/>
+          <w:lang w:bidi="fa-IR"/>
+        </w:rPr>
+      </w:pPr>
+      <w:r>
+        <w:rPr>
+          <w:rFonts w:hint="cs"/>
+          <w:rtl/>
+          <w:lang w:bidi="fa-IR"/>
+        </w:rPr>
+        <w:lastRenderedPageBreak/>
+        <w:t xml:space="preserve">۳. </w:t>
+      </w:r>
+      <w:r>
+        <w:rPr>
+          <w:rFonts w:hint="cs"/>
+          <w:rtl/>
+          <w:lang w:bidi="fa-IR"/>
+        </w:rPr>
+        <w:t xml:space="preserve">برنامه‌ای بنویسید که </w:t>
+      </w:r>
+      <w:r>
+        <w:rPr>
+          <w:rFonts w:hint="cs"/>
+          <w:rtl/>
+          <w:lang w:bidi="fa-IR"/>
+        </w:rPr>
+        <w:t xml:space="preserve">با دریافت عدد </w:t>
+      </w:r>
+      <w:r>
+        <w:rPr>
+          <w:lang w:bidi="fa-IR"/>
+        </w:rPr>
+        <w:t>n</w:t>
+      </w:r>
+      <w:r>
+        <w:rPr>
+          <w:rFonts w:hint="cs"/>
+          <w:rtl/>
+          <w:lang w:bidi="fa-IR"/>
+        </w:rPr>
+        <w:t xml:space="preserve"> از کاربر یک مثلث متساوی الساقین قائم الزاویه مشابه شکل زیر را رسم نمایید.</w:t>
+      </w:r>
+      <w:r>
+        <w:rPr>
+          <w:rFonts w:hint="cs"/>
+          <w:rtl/>
+          <w:lang w:bidi="fa-IR"/>
+        </w:rPr>
+        <w:t xml:space="preserve"> اضلاع قائمه این مثلث شامل </w:t>
+      </w:r>
+      <w:r>
+        <w:rPr>
+          <w:lang w:bidi="fa-IR"/>
+        </w:rPr>
+        <w:t>n</w:t>
+      </w:r>
+      <w:r>
+        <w:rPr>
+          <w:rFonts w:hint="cs"/>
+          <w:rtl/>
+          <w:lang w:bidi="fa-IR"/>
+        </w:rPr>
+        <w:t xml:space="preserve"> ستاره می‌باشند.</w:t>
+      </w:r>
+    </w:p>
+    <w:p>
+      <w:pPr>
+        <w:bidi/>
+        <w:spacing w:line="240" w:lineRule="auto"/>
+        <w:jc w:val="both"/>
+        <w:rPr>
+          <w:rtl/>
+          <w:lang w:bidi="fa-IR"/>
+        </w:rPr>
+      </w:pPr>
+      <w:r>
+        <w:rPr>
+          <w:rFonts w:hint="cs"/>
+          <w:rtl/>
+          <w:lang w:bidi="fa-IR"/>
+        </w:rPr>
+        <w:t>ورودی:</w:t>
+      </w:r>
+    </w:p>
+    <w:p>
+      <w:pPr>
+        <w:pStyle w:val="Code"/>
+      </w:pPr>
+      <w:r>
+        <w:t>5</w:t>
+      </w:r>
+    </w:p>
+    <w:p>
+      <w:pPr>
+        <w:bidi/>
+        <w:spacing w:line="240" w:lineRule="auto"/>
+        <w:jc w:val="both"/>
+        <w:rPr>
+          <w:rtl/>
+          <w:lang w:bidi="fa-IR"/>
+        </w:rPr>
+      </w:pPr>
+      <w:r>
+        <w:rPr>
+          <w:rFonts w:hint="cs"/>
+          <w:rtl/>
+          <w:lang w:bidi="fa-IR"/>
+        </w:rPr>
+        <w:t>خروجی:</w:t>
+      </w:r>
+    </w:p>
+    <w:p>
+      <w:pPr>
+        <w:pStyle w:val="Code"/>
+        <w:spacing w:after="0"/>
+      </w:pPr>
+      <w:r>
+        <w:t>*</w:t>
+      </w:r>
+    </w:p>
+    <w:p>
+      <w:pPr>
+        <w:pStyle w:val="Code"/>
+        <w:spacing w:after="0"/>
+      </w:pPr>
+      <w:r>
+        <w:t>* *</w:t>
+      </w:r>
+    </w:p>
+    <w:p>
+      <w:pPr>
+        <w:pStyle w:val="Code"/>
+        <w:spacing w:after="0"/>
+      </w:pPr>
+      <w:r>
+        <w:t xml:space="preserve">* * * </w:t>
+      </w:r>
+    </w:p>
+    <w:p>
+      <w:pPr>
+        <w:pStyle w:val="Code"/>
+        <w:spacing w:after="0"/>
+      </w:pPr>
+      <w:r>
+        <w:t>* * * *</w:t>
+      </w:r>
+    </w:p>
+    <w:p>
+      <w:pPr>
+        <w:pStyle w:val="Code"/>
+        <w:spacing w:after="0"/>
+      </w:pPr>
+      <w:r>
+        <w:t>* * * * *</w:t>
+      </w:r>
+    </w:p>
+    <w:p>
+      <w:pPr>
+        <w:bidi/>
+        <w:spacing w:line="240" w:lineRule="auto"/>
+        <w:jc w:val="both"/>
+        <w:rPr>
+          <w:lang w:bidi="fa-IR"/>
+        </w:rPr>
+      </w:pPr>
+    </w:p>
+    <w:p>
+      <w:pPr>
+        <w:bidi/>
+        <w:jc w:val="both"/>
+        <w:rPr>
+          <w:rtl/>
+          <w:lang w:bidi="fa-IR"/>
+        </w:rPr>
+      </w:pPr>
+      <w:r>
+        <w:rPr>
+          <w:rFonts w:hint="cs"/>
+          <w:rtl/>
+          <w:lang w:bidi="fa-IR"/>
+        </w:rPr>
+        <w:t xml:space="preserve">۴. </w:t>
+      </w:r>
+      <w:r>
+        <w:rPr>
+          <w:rtl/>
+          <w:lang w:bidi="fa-IR"/>
+        </w:rPr>
+        <w:t>م</w:t>
+      </w:r>
+      <w:r>
+        <w:rPr>
+          <w:rFonts w:hint="cs"/>
+          <w:rtl/>
+          <w:lang w:bidi="fa-IR"/>
+        </w:rPr>
+        <w:t>ی</w:t>
+      </w:r>
+      <w:r>
+        <w:rPr>
+          <w:rFonts w:hint="cs"/>
+          <w:rtl/>
+          <w:lang w:bidi="fa-IR"/>
+        </w:rPr>
+        <w:t>‌</w:t>
+      </w:r>
+      <w:r>
+        <w:rPr>
+          <w:rFonts w:hint="eastAsia"/>
+          <w:rtl/>
+          <w:lang w:bidi="fa-IR"/>
+        </w:rPr>
+        <w:t>خواه</w:t>
+      </w:r>
+      <w:r>
+        <w:rPr>
+          <w:rFonts w:hint="cs"/>
+          <w:rtl/>
+          <w:lang w:bidi="fa-IR"/>
+        </w:rPr>
+        <w:t>ی</w:t>
+      </w:r>
+      <w:r>
+        <w:rPr>
+          <w:rFonts w:hint="eastAsia"/>
+          <w:rtl/>
+          <w:lang w:bidi="fa-IR"/>
+        </w:rPr>
+        <w:t>م</w:t>
+      </w:r>
+      <w:r>
+        <w:rPr>
+          <w:rtl/>
+          <w:lang w:bidi="fa-IR"/>
+        </w:rPr>
+        <w:t xml:space="preserve"> فرجه‌</w:t>
+      </w:r>
+      <w:r>
+        <w:rPr>
+          <w:rFonts w:hint="cs"/>
+          <w:rtl/>
+          <w:lang w:bidi="fa-IR"/>
+        </w:rPr>
+        <w:t>ی</w:t>
+      </w:r>
+      <w:r>
+        <w:rPr>
+          <w:rtl/>
+          <w:lang w:bidi="fa-IR"/>
+        </w:rPr>
+        <w:t xml:space="preserve"> </w:t>
+      </w:r>
+      <w:r>
+        <w:rPr>
+          <w:lang w:bidi="fa-IR"/>
+        </w:rPr>
+        <w:t>n</w:t>
+      </w:r>
+      <w:r>
+        <w:rPr>
+          <w:rtl/>
+          <w:lang w:bidi="fa-IR"/>
+        </w:rPr>
+        <w:t>ام عدد</w:t>
+      </w:r>
+      <w:r>
+        <w:rPr>
+          <w:rFonts w:hint="cs"/>
+          <w:rtl/>
+          <w:lang w:bidi="fa-IR"/>
+        </w:rPr>
+        <w:t xml:space="preserve"> </w:t>
+      </w:r>
+      <w:r>
+        <w:rPr>
+          <w:lang w:bidi="fa-IR"/>
+        </w:rPr>
+        <w:t>m</w:t>
+      </w:r>
+      <w:r>
+        <w:rPr>
+          <w:rtl/>
+          <w:lang w:bidi="fa-IR"/>
+        </w:rPr>
+        <w:t xml:space="preserve"> را بدون استفاده از توابع کتابخانه‌ا</w:t>
+      </w:r>
+      <w:r>
+        <w:rPr>
+          <w:rFonts w:hint="cs"/>
+          <w:rtl/>
+          <w:lang w:bidi="fa-IR"/>
+        </w:rPr>
+        <w:t>ی</w:t>
+      </w:r>
+      <w:r>
+        <w:rPr>
+          <w:rtl/>
+          <w:lang w:bidi="fa-IR"/>
+        </w:rPr>
+        <w:t xml:space="preserve"> </w:t>
+      </w:r>
+      <w:proofErr w:type="spellStart"/>
+      <w:r>
+        <w:rPr>
+          <w:lang w:bidi="fa-IR"/>
+        </w:rPr>
+        <w:t>math.h</w:t>
+      </w:r>
+      <w:proofErr w:type="spellEnd"/>
+      <w:r>
+        <w:rPr>
+          <w:rtl/>
+          <w:lang w:bidi="fa-IR"/>
+        </w:rPr>
+        <w:t xml:space="preserve"> محاسبه نما</w:t>
+      </w:r>
+      <w:r>
+        <w:rPr>
+          <w:rFonts w:hint="cs"/>
+          <w:rtl/>
+          <w:lang w:bidi="fa-IR"/>
+        </w:rPr>
+        <w:t>یی</w:t>
+      </w:r>
+      <w:r>
+        <w:rPr>
+          <w:rFonts w:hint="eastAsia"/>
+          <w:rtl/>
+          <w:lang w:bidi="fa-IR"/>
+        </w:rPr>
+        <w:t>م</w:t>
+      </w:r>
+      <w:r>
+        <w:rPr>
+          <w:rFonts w:hint="cs"/>
+          <w:rtl/>
+          <w:lang w:bidi="fa-IR"/>
+        </w:rPr>
+        <w:t>.</w:t>
+      </w:r>
+    </w:p>
+    <w:p>
+      <w:pPr>
+        <w:bidi/>
+        <w:jc w:val="both"/>
+        <w:rPr>
+          <w:rtl/>
+          <w:lang w:bidi="fa-IR"/>
+        </w:rPr>
+      </w:pPr>
+      <w:r>
+        <w:rPr>
+          <w:rtl/>
+          <w:lang w:bidi="fa-IR"/>
+        </w:rPr>
+        <w:t>به ا</w:t>
+      </w:r>
+      <w:r>
+        <w:rPr>
+          <w:rFonts w:hint="cs"/>
+          <w:rtl/>
+          <w:lang w:bidi="fa-IR"/>
+        </w:rPr>
+        <w:t>ی</w:t>
+      </w:r>
+      <w:r>
+        <w:rPr>
+          <w:rFonts w:hint="eastAsia"/>
+          <w:rtl/>
+          <w:lang w:bidi="fa-IR"/>
+        </w:rPr>
+        <w:t>ن</w:t>
+      </w:r>
+      <w:r>
+        <w:rPr>
+          <w:rtl/>
+          <w:lang w:bidi="fa-IR"/>
+        </w:rPr>
+        <w:t xml:space="preserve"> منظور </w:t>
+      </w:r>
+      <w:r>
+        <w:rPr>
+          <w:rFonts w:hint="cs"/>
+          <w:rtl/>
+          <w:lang w:bidi="fa-IR"/>
+        </w:rPr>
+        <w:t>به ترتیب زیر عمل می‌کنیم:</w:t>
+      </w:r>
+    </w:p>
+    <w:p>
+      <w:pPr>
+        <w:pStyle w:val="ListParagraph"/>
+        <w:numPr>
+          <w:ilvl w:val="0"/>
+          <w:numId w:val="24"/>
+        </w:numPr>
+        <w:bidi/>
+        <w:jc w:val="both"/>
+        <w:rPr>
+          <w:lang w:bidi="fa-IR"/>
+        </w:rPr>
+      </w:pPr>
+      <w:r>
+        <w:rPr>
+          <w:rtl/>
+          <w:lang w:bidi="fa-IR"/>
+        </w:rPr>
+        <w:t>فرض م</w:t>
+      </w:r>
+      <w:r>
+        <w:rPr>
+          <w:rFonts w:hint="cs"/>
+          <w:rtl/>
+          <w:lang w:bidi="fa-IR"/>
+        </w:rPr>
+        <w:t>ی‌</w:t>
+      </w:r>
+      <w:r>
+        <w:rPr>
+          <w:rFonts w:hint="eastAsia"/>
+          <w:rtl/>
+          <w:lang w:bidi="fa-IR"/>
+        </w:rPr>
+        <w:t>کن</w:t>
+      </w:r>
+      <w:r>
+        <w:rPr>
+          <w:rFonts w:hint="cs"/>
+          <w:rtl/>
+          <w:lang w:bidi="fa-IR"/>
+        </w:rPr>
+        <w:t>ی</w:t>
+      </w:r>
+      <w:r>
+        <w:rPr>
+          <w:rFonts w:hint="eastAsia"/>
+          <w:rtl/>
+          <w:lang w:bidi="fa-IR"/>
+        </w:rPr>
+        <w:t>م</w:t>
+      </w:r>
+      <w:r>
+        <w:rPr>
+          <w:rtl/>
+          <w:lang w:bidi="fa-IR"/>
+        </w:rPr>
+        <w:t xml:space="preserve"> فرجه‌</w:t>
+      </w:r>
+      <w:r>
+        <w:rPr>
+          <w:rFonts w:hint="cs"/>
+          <w:rtl/>
+          <w:lang w:bidi="fa-IR"/>
+        </w:rPr>
+        <w:t>ی</w:t>
+      </w:r>
+      <w:r>
+        <w:rPr>
+          <w:rtl/>
+          <w:lang w:bidi="fa-IR"/>
+        </w:rPr>
+        <w:t xml:space="preserve"> </w:t>
+      </w:r>
+      <w:r>
+        <w:rPr>
+          <w:lang w:bidi="fa-IR"/>
+        </w:rPr>
+        <w:t>n</w:t>
+      </w:r>
+      <w:r>
+        <w:rPr>
+          <w:rtl/>
+          <w:lang w:bidi="fa-IR"/>
+        </w:rPr>
+        <w:t xml:space="preserve">ام عدد </w:t>
+      </w:r>
+      <w:r>
+        <w:rPr>
+          <w:lang w:bidi="fa-IR"/>
+        </w:rPr>
+        <w:t>m</w:t>
+      </w:r>
+      <w:r>
+        <w:rPr>
+          <w:rtl/>
+          <w:lang w:bidi="fa-IR"/>
+        </w:rPr>
+        <w:t xml:space="preserve"> برابر با </w:t>
+      </w:r>
+      <m:oMath>
+        <m:r>
+          <w:rPr>
+            <w:rFonts w:ascii="Cambria Math" w:hAnsi="Cambria Math"/>
+            <w:lang w:bidi="fa-IR"/>
+          </w:rPr>
+          <m:t>k=</m:t>
+        </m:r>
+        <m:f>
+          <m:fPr>
+            <m:ctrlPr>
+              <w:rPr>
+                <w:rFonts w:ascii="Cambria Math" w:hAnsi="Cambria Math"/>
+                <w:lang w:bidi="fa-IR"/>
+              </w:rPr>
+            </m:ctrlPr>
+          </m:fPr>
+          <m:num>
+            <m:r>
+              <m:rPr>
+                <m:sty m:val="p"/>
+              </m:rPr>
+              <w:rPr>
+                <w:rFonts w:ascii="Cambria Math" w:hAnsi="Cambria Math"/>
+                <w:lang w:bidi="fa-IR"/>
+              </w:rPr>
+              <m:t>m</m:t>
+            </m:r>
+          </m:num>
+          <m:den>
+            <m:r>
+              <m:rPr>
+                <m:sty m:val="p"/>
+              </m:rPr>
+              <w:rPr>
+                <w:rFonts w:ascii="Cambria Math" w:hAnsi="Cambria Math"/>
+                <w:lang w:bidi="fa-IR"/>
+              </w:rPr>
+              <m:t>2</m:t>
+            </m:r>
+          </m:den>
+        </m:f>
+      </m:oMath>
+      <w:r>
+        <w:rPr>
+          <w:rtl/>
+          <w:lang w:bidi="fa-IR"/>
+        </w:rPr>
+        <w:t xml:space="preserve"> م</w:t>
+      </w:r>
+      <w:r>
+        <w:rPr>
+          <w:rFonts w:hint="cs"/>
+          <w:rtl/>
+          <w:lang w:bidi="fa-IR"/>
+        </w:rPr>
+        <w:t>ی‌</w:t>
+      </w:r>
+      <w:r>
+        <w:rPr>
+          <w:rFonts w:hint="eastAsia"/>
+          <w:rtl/>
+          <w:lang w:bidi="fa-IR"/>
+        </w:rPr>
+        <w:t>باشد</w:t>
+      </w:r>
+      <w:r>
+        <w:rPr>
+          <w:rFonts w:hint="cs"/>
+          <w:rtl/>
+          <w:lang w:bidi="fa-IR"/>
+        </w:rPr>
+        <w:t>.</w:t>
+      </w:r>
+    </w:p>
+    <w:p>
+      <w:pPr>
+        <w:pStyle w:val="ListParagraph"/>
+        <w:bidi/>
+        <w:rPr>
+          <w:rFonts w:hint="cs"/>
+          <w:rtl/>
+        </w:rPr>
+      </w:pPr>
+      <w:r>
+        <w:rPr>
+          <w:rFonts w:hint="cs"/>
+          <w:rtl/>
+          <w:lang w:bidi="fa-IR"/>
+        </w:rPr>
+        <w:t xml:space="preserve">توان </w:t>
+      </w:r>
+      <w:r>
+        <w:rPr>
+          <w:lang w:bidi="fa-IR"/>
+        </w:rPr>
+        <w:t>n</w:t>
+      </w:r>
+      <w:r>
+        <w:rPr>
+          <w:rFonts w:hint="cs"/>
+          <w:rtl/>
+          <w:lang w:bidi="fa-IR"/>
+        </w:rPr>
+        <w:t xml:space="preserve">ام </w:t>
+      </w:r>
+      <m:oMath>
+        <m:r>
+          <w:rPr>
+            <w:rFonts w:ascii="Cambria Math" w:eastAsiaTheme="minorEastAsia" w:hAnsi="Cambria Math"/>
+            <w:lang w:bidi="fa-IR"/>
+          </w:rPr>
+          <m:t>k</m:t>
+        </m:r>
+      </m:oMath>
+      <w:r>
+        <w:rPr>
+          <w:rFonts w:hint="cs"/>
+          <w:rtl/>
+          <w:lang w:bidi="fa-IR"/>
+        </w:rPr>
+        <w:t xml:space="preserve"> را با </w:t>
+      </w:r>
+      <w:r>
+        <w:rPr>
+          <w:lang w:bidi="fa-IR"/>
+        </w:rPr>
+        <w:t>m</w:t>
+      </w:r>
+      <w:r>
+        <w:rPr>
+          <w:rFonts w:hint="cs"/>
+          <w:rtl/>
+          <w:lang w:bidi="fa-IR"/>
+        </w:rPr>
+        <w:t xml:space="preserve"> مقایسه می‌کنیم.</w:t>
+      </w:r>
+    </w:p>
+    <w:p>
+      <w:pPr>
+        <w:pStyle w:val="ListParagraph"/>
+        <w:numPr>
+          <w:ilvl w:val="1"/>
+          <w:numId w:val="24"/>
+        </w:numPr>
+        <w:bidi/>
+        <w:jc w:val="both"/>
+        <w:rPr>
+          <w:lang w:bidi="fa-IR"/>
+        </w:rPr>
+      </w:pPr>
+      <w:r>
+        <w:rPr>
+          <w:rtl/>
+          <w:lang w:bidi="fa-IR"/>
+        </w:rPr>
+        <w:t>اگر</w:t>
+      </w:r>
+      <w:r>
+        <w:rPr>
+          <w:rFonts w:hint="cs"/>
+          <w:rtl/>
+          <w:lang w:bidi="fa-IR"/>
+        </w:rPr>
+        <w:t xml:space="preserve"> از </w:t>
+      </w:r>
+      <w:r>
+        <w:rPr>
+          <w:lang w:bidi="fa-IR"/>
+        </w:rPr>
+        <w:t>m</w:t>
+      </w:r>
+      <w:r>
+        <w:rPr>
+          <w:rFonts w:hint="cs"/>
+          <w:rtl/>
+          <w:lang w:bidi="fa-IR"/>
+        </w:rPr>
+        <w:t xml:space="preserve"> بزرگتر</w:t>
+      </w:r>
+      <w:r>
+        <w:rPr>
+          <w:rtl/>
+          <w:lang w:bidi="fa-IR"/>
+        </w:rPr>
+        <w:t xml:space="preserve"> بود ا</w:t>
+      </w:r>
+      <w:r>
+        <w:rPr>
+          <w:rFonts w:hint="cs"/>
+          <w:rtl/>
+          <w:lang w:bidi="fa-IR"/>
+        </w:rPr>
+        <w:t>ی</w:t>
+      </w:r>
+      <w:r>
+        <w:rPr>
+          <w:rFonts w:hint="eastAsia"/>
+          <w:rtl/>
+          <w:lang w:bidi="fa-IR"/>
+        </w:rPr>
+        <w:t>نبار</w:t>
+      </w:r>
+      <w:r>
+        <w:rPr>
+          <w:rtl/>
+          <w:lang w:bidi="fa-IR"/>
+        </w:rPr>
+        <w:t xml:space="preserve"> با </w:t>
+      </w:r>
+      <m:oMath>
+        <m:r>
+          <w:rPr>
+            <w:rFonts w:ascii="Cambria Math" w:hAnsi="Cambria Math"/>
+            <w:lang w:bidi="fa-IR"/>
+          </w:rPr>
+          <m:t>k</m:t>
+        </m:r>
+        <m:r>
+          <w:rPr>
+            <w:rFonts w:ascii="Cambria Math" w:hAnsi="Cambria Math"/>
+            <w:lang w:bidi="fa-IR"/>
+          </w:rPr>
+          <m:t>=</m:t>
+        </m:r>
+        <m:f>
+          <m:fPr>
+            <m:ctrlPr>
+              <w:rPr>
+                <w:rFonts w:ascii="Cambria Math" w:hAnsi="Cambria Math"/>
+                <w:i/>
+                <w:lang w:bidi="fa-IR"/>
+              </w:rPr>
+            </m:ctrlPr>
+          </m:fPr>
+          <m:num>
+            <m:r>
+              <w:rPr>
+                <w:rFonts w:ascii="Cambria Math" w:hAnsi="Cambria Math"/>
+                <w:lang w:bidi="fa-IR"/>
+              </w:rPr>
+              <m:t>k</m:t>
+            </m:r>
+          </m:num>
+          <m:den>
+            <m:r>
+              <w:rPr>
+                <w:rFonts w:ascii="Cambria Math" w:hAnsi="Cambria Math"/>
+                <w:lang w:bidi="fa-IR"/>
+              </w:rPr>
+              <m:t>2</m:t>
+            </m:r>
+          </m:den>
+        </m:f>
+      </m:oMath>
+      <w:r>
+        <w:rPr>
+          <w:rtl/>
+          <w:lang w:bidi="fa-IR"/>
+        </w:rPr>
+        <w:t xml:space="preserve"> ادامه م</w:t>
+      </w:r>
+      <w:r>
+        <w:rPr>
+          <w:rFonts w:hint="cs"/>
+          <w:rtl/>
+          <w:lang w:bidi="fa-IR"/>
+        </w:rPr>
+        <w:t>ی‌</w:t>
+      </w:r>
+      <w:r>
+        <w:rPr>
+          <w:rFonts w:hint="eastAsia"/>
+          <w:rtl/>
+          <w:lang w:bidi="fa-IR"/>
+        </w:rPr>
+        <w:t>ده</w:t>
+      </w:r>
+      <w:r>
+        <w:rPr>
+          <w:rFonts w:hint="cs"/>
+          <w:rtl/>
+          <w:lang w:bidi="fa-IR"/>
+        </w:rPr>
+        <w:t>ی</w:t>
+      </w:r>
+      <w:r>
+        <w:rPr>
+          <w:rFonts w:hint="eastAsia"/>
+          <w:rtl/>
+          <w:lang w:bidi="fa-IR"/>
+        </w:rPr>
+        <w:t>م</w:t>
+      </w:r>
+      <w:r>
+        <w:rPr>
+          <w:rFonts w:hint="cs"/>
+          <w:rtl/>
+          <w:lang w:bidi="fa-IR"/>
+        </w:rPr>
+        <w:t>.</w:t>
+      </w:r>
+    </w:p>
+    <w:p>
+      <w:pPr>
+        <w:pStyle w:val="ListParagraph"/>
+        <w:numPr>
+          <w:ilvl w:val="1"/>
+          <w:numId w:val="24"/>
+        </w:numPr>
+        <w:bidi/>
+        <w:jc w:val="both"/>
+        <w:rPr>
+          <w:lang w:bidi="fa-IR"/>
+        </w:rPr>
+      </w:pPr>
+      <w:r>
+        <w:rPr>
+          <w:rFonts w:hint="cs"/>
+          <w:rtl/>
+          <w:lang w:bidi="fa-IR"/>
+        </w:rPr>
+        <w:t>اگر</w:t>
+      </w:r>
+      <w:r>
+        <w:rPr>
+          <w:rFonts w:hint="cs"/>
+          <w:rtl/>
+          <w:lang w:bidi="fa-IR"/>
+        </w:rPr>
+        <w:t xml:space="preserve"> از </w:t>
+      </w:r>
+      <w:r>
+        <w:rPr>
+          <w:lang w:bidi="fa-IR"/>
+        </w:rPr>
+        <w:t>m</w:t>
+      </w:r>
+      <w:r>
+        <w:rPr>
+          <w:rFonts w:hint="cs"/>
+          <w:rtl/>
+          <w:lang w:bidi="fa-IR"/>
+        </w:rPr>
+        <w:t xml:space="preserve"> </w:t>
+      </w:r>
+      <w:r>
+        <w:rPr>
+          <w:rFonts w:hint="cs"/>
+          <w:rtl/>
+          <w:lang w:bidi="fa-IR"/>
+        </w:rPr>
+        <w:t>کوچکتر</w:t>
+      </w:r>
+      <w:r>
+        <w:rPr>
+          <w:rFonts w:hint="cs"/>
+          <w:rtl/>
+          <w:lang w:bidi="fa-IR"/>
+        </w:rPr>
+        <w:t xml:space="preserve"> بود</w:t>
+      </w:r>
+      <w:r>
+        <w:rPr>
+          <w:rFonts w:hint="cs"/>
+          <w:rtl/>
+          <w:lang w:bidi="fa-IR"/>
+        </w:rPr>
+        <w:t xml:space="preserve"> اینبار با </w:t>
+      </w:r>
+      <m:oMath>
+        <m:r>
+          <w:rPr>
+            <w:rFonts w:ascii="Cambria Math" w:hAnsi="Cambria Math"/>
+            <w:lang w:bidi="fa-IR"/>
+          </w:rPr>
+          <m:t>k</m:t>
+        </m:r>
+        <m:r>
+          <w:rPr>
+            <w:rFonts w:ascii="Cambria Math" w:hAnsi="Cambria Math"/>
+            <w:lang w:bidi="fa-IR"/>
+          </w:rPr>
+          <m:t>=</m:t>
+        </m:r>
+        <m:f>
+          <m:fPr>
+            <m:ctrlPr>
+              <w:rPr>
+                <w:rFonts w:ascii="Cambria Math" w:hAnsi="Cambria Math"/>
+                <w:i/>
+                <w:lang w:bidi="fa-IR"/>
+              </w:rPr>
+            </m:ctrlPr>
+          </m:fPr>
+          <m:num>
+            <m:r>
+              <w:rPr>
+                <w:rFonts w:ascii="Cambria Math" w:hAnsi="Cambria Math"/>
+                <w:lang w:bidi="fa-IR"/>
+              </w:rPr>
+              <m:t>3k</m:t>
+            </m:r>
+          </m:num>
+          <m:den>
+            <m:r>
+              <w:rPr>
+                <w:rFonts w:ascii="Cambria Math" w:hAnsi="Cambria Math"/>
+                <w:lang w:bidi="fa-IR"/>
+              </w:rPr>
+              <m:t>2</m:t>
+            </m:r>
+          </m:den>
+        </m:f>
+      </m:oMath>
+      <w:r>
+        <w:rPr>
+          <w:rFonts w:hint="cs"/>
+          <w:rtl/>
+          <w:lang w:bidi="fa-IR"/>
+        </w:rPr>
+        <w:t xml:space="preserve"> ادامه می‌دهیم.</w:t>
+      </w:r>
+    </w:p>
+    <w:p>
+      <w:pPr>
+        <w:bidi/>
+        <w:jc w:val="both"/>
+        <w:rPr>
+          <w:rtl/>
+          <w:lang w:bidi="fa-IR"/>
+        </w:rPr>
+      </w:pPr>
+      <w:r>
+        <w:rPr>
+          <w:rtl/>
+          <w:lang w:bidi="fa-IR"/>
+        </w:rPr>
+        <w:t>ا</w:t>
+      </w:r>
+      <w:r>
+        <w:rPr>
+          <w:rFonts w:hint="cs"/>
+          <w:rtl/>
+          <w:lang w:bidi="fa-IR"/>
+        </w:rPr>
+        <w:t>ی</w:t>
+      </w:r>
+      <w:r>
+        <w:rPr>
+          <w:rFonts w:hint="eastAsia"/>
+          <w:rtl/>
+          <w:lang w:bidi="fa-IR"/>
+        </w:rPr>
+        <w:t>ن</w:t>
+      </w:r>
+      <w:r>
+        <w:rPr>
+          <w:rtl/>
+          <w:lang w:bidi="fa-IR"/>
+        </w:rPr>
+        <w:t xml:space="preserve"> الگور</w:t>
+      </w:r>
+      <w:r>
+        <w:rPr>
+          <w:rFonts w:hint="cs"/>
+          <w:rtl/>
+          <w:lang w:bidi="fa-IR"/>
+        </w:rPr>
+        <w:t>ی</w:t>
+      </w:r>
+      <w:r>
+        <w:rPr>
+          <w:rFonts w:hint="eastAsia"/>
+          <w:rtl/>
+          <w:lang w:bidi="fa-IR"/>
+        </w:rPr>
+        <w:t>تم</w:t>
+      </w:r>
+      <w:r>
+        <w:rPr>
+          <w:rtl/>
+          <w:lang w:bidi="fa-IR"/>
+        </w:rPr>
+        <w:t xml:space="preserve"> فرجه‌</w:t>
+      </w:r>
+      <w:r>
+        <w:rPr>
+          <w:rFonts w:hint="cs"/>
+          <w:rtl/>
+          <w:lang w:bidi="fa-IR"/>
+        </w:rPr>
+        <w:t>ی</w:t>
+      </w:r>
+      <w:r>
+        <w:rPr>
+          <w:rtl/>
+          <w:lang w:bidi="fa-IR"/>
+        </w:rPr>
+        <w:t xml:space="preserve"> </w:t>
+      </w:r>
+      <w:r>
+        <w:rPr>
+          <w:lang w:bidi="fa-IR"/>
+        </w:rPr>
+        <w:t>n</w:t>
+      </w:r>
+      <w:r>
+        <w:rPr>
+          <w:rtl/>
+          <w:lang w:bidi="fa-IR"/>
+        </w:rPr>
+        <w:t xml:space="preserve">ام عدد </w:t>
+      </w:r>
+      <w:r>
+        <w:rPr>
+          <w:lang w:bidi="fa-IR"/>
+        </w:rPr>
+        <w:t>m</w:t>
+      </w:r>
+      <w:r>
+        <w:rPr>
+          <w:rtl/>
+          <w:lang w:bidi="fa-IR"/>
+        </w:rPr>
+        <w:t xml:space="preserve"> را به صورت صح</w:t>
+      </w:r>
+      <w:r>
+        <w:rPr>
+          <w:rFonts w:hint="cs"/>
+          <w:rtl/>
+          <w:lang w:bidi="fa-IR"/>
+        </w:rPr>
+        <w:t>ی</w:t>
+      </w:r>
+      <w:r>
+        <w:rPr>
+          <w:rFonts w:hint="eastAsia"/>
+          <w:rtl/>
+          <w:lang w:bidi="fa-IR"/>
+        </w:rPr>
+        <w:t>ح</w:t>
+      </w:r>
+      <w:r>
+        <w:rPr>
+          <w:rtl/>
+          <w:lang w:bidi="fa-IR"/>
+        </w:rPr>
+        <w:t xml:space="preserve"> م</w:t>
+      </w:r>
+      <w:r>
+        <w:rPr>
+          <w:rFonts w:hint="cs"/>
+          <w:rtl/>
+          <w:lang w:bidi="fa-IR"/>
+        </w:rPr>
+        <w:t>ی‌ی</w:t>
+      </w:r>
+      <w:r>
+        <w:rPr>
+          <w:rFonts w:hint="eastAsia"/>
+          <w:rtl/>
+          <w:lang w:bidi="fa-IR"/>
+        </w:rPr>
+        <w:t>ابد</w:t>
+      </w:r>
+      <w:r>
+        <w:rPr>
+          <w:rtl/>
+          <w:lang w:bidi="fa-IR"/>
+        </w:rPr>
+        <w:t xml:space="preserve">. </w:t>
+      </w:r>
+      <w:r>
+        <w:rPr>
+          <w:rFonts w:hint="cs"/>
+          <w:rtl/>
+          <w:lang w:bidi="fa-IR"/>
+        </w:rPr>
+        <w:t>ب</w:t>
+      </w:r>
+      <w:r>
+        <w:rPr>
+          <w:rtl/>
+          <w:lang w:bidi="fa-IR"/>
+        </w:rPr>
+        <w:t>رنامه‌ا</w:t>
+      </w:r>
+      <w:r>
+        <w:rPr>
+          <w:rFonts w:hint="cs"/>
+          <w:rtl/>
+          <w:lang w:bidi="fa-IR"/>
+        </w:rPr>
+        <w:t>ی</w:t>
+      </w:r>
+      <w:r>
+        <w:rPr>
+          <w:rtl/>
+          <w:lang w:bidi="fa-IR"/>
+        </w:rPr>
+        <w:t xml:space="preserve"> بنو</w:t>
+      </w:r>
+      <w:r>
+        <w:rPr>
+          <w:rFonts w:hint="cs"/>
+          <w:rtl/>
+          <w:lang w:bidi="fa-IR"/>
+        </w:rPr>
+        <w:t>ی</w:t>
+      </w:r>
+      <w:r>
+        <w:rPr>
+          <w:rFonts w:hint="eastAsia"/>
+          <w:rtl/>
+          <w:lang w:bidi="fa-IR"/>
+        </w:rPr>
+        <w:t>س</w:t>
+      </w:r>
+      <w:r>
+        <w:rPr>
+          <w:rFonts w:hint="cs"/>
+          <w:rtl/>
+          <w:lang w:bidi="fa-IR"/>
+        </w:rPr>
+        <w:t>ی</w:t>
+      </w:r>
+      <w:r>
+        <w:rPr>
+          <w:rFonts w:hint="eastAsia"/>
+          <w:rtl/>
+          <w:lang w:bidi="fa-IR"/>
+        </w:rPr>
+        <w:t>د</w:t>
+      </w:r>
+      <w:r>
+        <w:rPr>
+          <w:rtl/>
+          <w:lang w:bidi="fa-IR"/>
+        </w:rPr>
+        <w:t xml:space="preserve"> که با در</w:t>
+      </w:r>
+      <w:r>
+        <w:rPr>
+          <w:rFonts w:hint="cs"/>
+          <w:rtl/>
+          <w:lang w:bidi="fa-IR"/>
+        </w:rPr>
+        <w:t>ی</w:t>
+      </w:r>
+      <w:r>
+        <w:rPr>
+          <w:rFonts w:hint="eastAsia"/>
+          <w:rtl/>
+          <w:lang w:bidi="fa-IR"/>
+        </w:rPr>
+        <w:t>افت</w:t>
+      </w:r>
+      <w:r>
+        <w:rPr>
+          <w:rtl/>
+          <w:lang w:bidi="fa-IR"/>
+        </w:rPr>
+        <w:t xml:space="preserve"> </w:t>
+      </w:r>
+      <w:r>
+        <w:rPr>
+          <w:lang w:bidi="fa-IR"/>
+        </w:rPr>
+        <w:t>n</w:t>
+      </w:r>
+      <w:r>
+        <w:rPr>
+          <w:rtl/>
+          <w:lang w:bidi="fa-IR"/>
+        </w:rPr>
+        <w:t xml:space="preserve"> و </w:t>
+      </w:r>
+      <w:r>
+        <w:rPr>
+          <w:lang w:bidi="fa-IR"/>
+        </w:rPr>
+        <w:t>m</w:t>
+      </w:r>
+      <w:r>
+        <w:rPr>
+          <w:rtl/>
+          <w:lang w:bidi="fa-IR"/>
+        </w:rPr>
+        <w:t xml:space="preserve"> از کاربر ا</w:t>
+      </w:r>
+      <w:r>
+        <w:rPr>
+          <w:rFonts w:hint="cs"/>
+          <w:rtl/>
+          <w:lang w:bidi="fa-IR"/>
+        </w:rPr>
+        <w:t>ی</w:t>
+      </w:r>
+      <w:r>
+        <w:rPr>
+          <w:rFonts w:hint="eastAsia"/>
+          <w:rtl/>
+          <w:lang w:bidi="fa-IR"/>
+        </w:rPr>
+        <w:t>ن</w:t>
+      </w:r>
+      <w:r>
+        <w:rPr>
+          <w:rtl/>
+          <w:lang w:bidi="fa-IR"/>
+        </w:rPr>
+        <w:t xml:space="preserve"> الگور</w:t>
+      </w:r>
+      <w:r>
+        <w:rPr>
+          <w:rFonts w:hint="cs"/>
+          <w:rtl/>
+          <w:lang w:bidi="fa-IR"/>
+        </w:rPr>
+        <w:t>ی</w:t>
+      </w:r>
+      <w:r>
+        <w:rPr>
+          <w:rFonts w:hint="eastAsia"/>
+          <w:rtl/>
+          <w:lang w:bidi="fa-IR"/>
+        </w:rPr>
+        <w:t>تم</w:t>
+      </w:r>
+      <w:r>
+        <w:rPr>
+          <w:rtl/>
+          <w:lang w:bidi="fa-IR"/>
+        </w:rPr>
+        <w:t xml:space="preserve"> را شب</w:t>
+      </w:r>
+      <w:r>
+        <w:rPr>
+          <w:rFonts w:hint="cs"/>
+          <w:rtl/>
+          <w:lang w:bidi="fa-IR"/>
+        </w:rPr>
+        <w:t>ی</w:t>
+      </w:r>
+      <w:r>
+        <w:rPr>
+          <w:rFonts w:hint="eastAsia"/>
+          <w:rtl/>
+          <w:lang w:bidi="fa-IR"/>
+        </w:rPr>
+        <w:t>ه‌ساز</w:t>
+      </w:r>
+      <w:r>
+        <w:rPr>
+          <w:rFonts w:hint="cs"/>
+          <w:rtl/>
+          <w:lang w:bidi="fa-IR"/>
+        </w:rPr>
+        <w:t>ی</w:t>
+      </w:r>
+      <w:r>
+        <w:rPr>
+          <w:rtl/>
+          <w:lang w:bidi="fa-IR"/>
+        </w:rPr>
+        <w:t xml:space="preserve"> ک</w:t>
+      </w:r>
+      <w:r>
+        <w:rPr>
+          <w:rFonts w:hint="eastAsia"/>
+          <w:rtl/>
+          <w:lang w:bidi="fa-IR"/>
+        </w:rPr>
+        <w:t>ند</w:t>
+      </w:r>
+      <w:r>
+        <w:rPr>
+          <w:rtl/>
+          <w:lang w:bidi="fa-IR"/>
+        </w:rPr>
+        <w:t>.</w:t>
+      </w:r>
+    </w:p>
+    <w:p>
+      <w:pPr>
+        <w:bidi/>
+        <w:spacing w:line="240" w:lineRule="auto"/>
+        <w:jc w:val="both"/>
+        <w:rPr>
+          <w:lang w:bidi="fa-IR"/>
+        </w:rPr>
+      </w:pPr>
+      <w:r>
+        <w:rPr>
+          <w:rFonts w:hint="cs"/>
+          <w:rtl/>
+          <w:lang w:bidi="fa-IR"/>
+        </w:rPr>
+        <w:t xml:space="preserve">۵. برنامه‌ای بنویسید که با دریافت </w:t>
+      </w:r>
+      <w:r>
+        <w:rPr>
+          <w:lang w:bidi="fa-IR"/>
+        </w:rPr>
+        <w:t>n</w:t>
+      </w:r>
+      <w:r>
+        <w:rPr>
+          <w:rFonts w:hint="cs"/>
+          <w:rtl/>
+          <w:lang w:bidi="fa-IR"/>
+        </w:rPr>
+        <w:t xml:space="preserve"> عدد مرتب شده</w:t>
+      </w:r>
+      <w:r>
+        <w:rPr>
+          <w:rFonts w:hint="cs"/>
+          <w:rtl/>
+          <w:lang w:bidi="fa-IR"/>
+        </w:rPr>
+        <w:t xml:space="preserve"> که با عدد صفر خاتمه پیدا می‌کنند</w:t>
+      </w:r>
+      <w:r>
+        <w:rPr>
+          <w:rFonts w:hint="cs"/>
+          <w:rtl/>
+          <w:lang w:bidi="fa-IR"/>
+        </w:rPr>
+        <w:t xml:space="preserve">، عدد </w:t>
+      </w:r>
+      <w:r>
+        <w:rPr>
+          <w:lang w:bidi="fa-IR"/>
+        </w:rPr>
+        <w:t>k</w:t>
+      </w:r>
+      <w:r>
+        <w:rPr>
+          <w:rFonts w:hint="cs"/>
+          <w:rtl/>
+          <w:lang w:bidi="fa-IR"/>
+        </w:rPr>
+        <w:t xml:space="preserve"> را از کاربر دریافت کرده و آن را در بین اعداد داده شده پیدا </w:t>
+      </w:r>
+      <w:r>
+        <w:rPr>
+          <w:rFonts w:hint="cs"/>
+          <w:rtl/>
+          <w:lang w:bidi="fa-IR"/>
+        </w:rPr>
+        <w:t>کرده و اندیس آن را خروجی دهد</w:t>
+      </w:r>
+      <w:r>
+        <w:rPr>
+          <w:rFonts w:hint="cs"/>
+          <w:rtl/>
+          <w:lang w:bidi="fa-IR"/>
+        </w:rPr>
+        <w:t>.</w:t>
+      </w:r>
+      <w:r>
+        <w:rPr>
+          <w:rFonts w:hint="cs"/>
+          <w:rtl/>
+          <w:lang w:bidi="fa-IR"/>
+        </w:rPr>
+        <w:t xml:space="preserve"> به عنوان مثال:</w:t>
+      </w:r>
+    </w:p>
+    <w:p>
+      <w:pPr>
+        <w:bidi/>
+        <w:spacing w:line="240" w:lineRule="auto"/>
+        <w:jc w:val="both"/>
+        <w:rPr>
+          <w:rFonts w:hint="cs"/>
+          <w:rtl/>
+          <w:lang w:bidi="fa-IR"/>
+        </w:rPr>
+      </w:pPr>
+      <w:r>
+        <w:rPr>
+          <w:rFonts w:hint="cs"/>
+          <w:rtl/>
+          <w:lang w:bidi="fa-IR"/>
+        </w:rPr>
+        <w:t>ورودی:</w:t>
+      </w:r>
+    </w:p>
+    <w:p>
+      <w:pPr>
+        <w:pStyle w:val="Code"/>
+        <w:rPr>
+          <w:rtl/>
+        </w:rPr>
+      </w:pPr>
+      <w:r>
+        <w:t>1 2 3 4 5 6 0</w:t>
+      </w:r>
+    </w:p>
+    <w:p>
+      <w:pPr>
+        <w:pStyle w:val="Code"/>
+      </w:pPr>
+      <w:r>
+        <w:t>3</w:t>
+      </w:r>
+    </w:p>
+    <w:p>
+      <w:pPr>
+        <w:bidi/>
+        <w:spacing w:line="240" w:lineRule="auto"/>
+        <w:jc w:val="both"/>
+        <w:rPr>
+          <w:lang w:bidi="fa-IR"/>
+        </w:rPr>
+      </w:pPr>
+      <w:r>
+        <w:rPr>
+          <w:rFonts w:hint="cs"/>
+          <w:rtl/>
+          <w:lang w:bidi="fa-IR"/>
+        </w:rPr>
+        <w:t>خروجی:</w:t>
+      </w:r>
+    </w:p>
+    <w:p>
+      <w:pPr>
+        <w:pStyle w:val="Code"/>
+      </w:pPr>
+      <w:r>
+        <w:t>3</w:t>
+      </w:r>
+    </w:p>
+    <w:p>
+      <w:pPr>
+        <w:bidi/>
+        <w:rPr>
+          <w:rtl/>
+          <w:lang w:bidi="fa-IR"/>
+        </w:rPr>
+      </w:pPr>
+      <w:r>
+        <w:rPr>
+          <w:rFonts w:hint="cs"/>
+          <w:rtl/>
+          <w:lang w:bidi="fa-IR"/>
+        </w:rPr>
+        <w:t xml:space="preserve">الگوریتم شما چند مقایسه را برای پیدا کردن عدد </w:t>
+      </w:r>
+      <w:r>
+        <w:rPr>
+          <w:lang w:bidi="fa-IR"/>
+        </w:rPr>
+        <w:t>k</w:t>
+      </w:r>
+      <w:r>
+        <w:rPr>
+          <w:rFonts w:hint="cs"/>
+          <w:rtl/>
+          <w:lang w:bidi="fa-IR"/>
+        </w:rPr>
+        <w:t xml:space="preserve"> صورت می‌دهد؟ آیا مرتب بودن این مجموعه تاثیری در الگوریتم شما دارد؟</w:t>
+      </w:r>
+    </w:p>
+    <w:p>
+      <w:pPr>
+        <w:bidi/>
+        <w:rPr>
+          <w:lang w:bidi="fa-IR"/>
+        </w:rPr>
+      </w:pPr>
+      <w:r>
+        <w:rPr>
+          <w:rFonts w:hint="cs"/>
+          <w:rtl/>
+          <w:lang w:bidi="fa-IR"/>
+        </w:rPr>
+        <w:t>یکی از الگوریتم‌های معروف جهت جستجو در مجموعه‌های مرتب، الگوریتم جسجوی دودویی می‌باشد:</w:t>
+      </w:r>
+    </w:p>
+    <w:p>
+      <w:pPr>
+        <w:pBdr>
+          <w:top w:val="single" w:sz="6" w:space="12" w:color="EAECF0"/>
+          <w:left w:val="single" w:sz="6" w:space="12" w:color="EAECF0"/>
+          <w:bottom w:val="single" w:sz="6" w:space="12" w:color="EAECF0"/>
+          <w:right w:val="single" w:sz="6" w:space="12" w:color="EAECF0"/>
+        </w:pBdr>
+        <w:shd w:val="clear" w:color="auto" w:fill="F8F9FA"/>
+        <w:tabs>
+          <w:tab w:val="left" w:pos="916"/>
+          <w:tab w:val="left" w:pos="1832"/>
+          <w:tab w:val="left" w:pos="2748"/>
+          <w:tab w:val="left" w:pos="3664"/>
+          <w:tab w:val="left" w:pos="4580"/>
+          <w:tab w:val="left" w:pos="5496"/>
+          <w:tab w:val="left" w:pos="6412"/>
+          <w:tab w:val="left" w:pos="7328"/>
+          <w:tab w:val="left" w:pos="8244"/>
+          <w:tab w:val="left" w:pos="9160"/>
+          <w:tab w:val="left" w:pos="10076"/>
+          <w:tab w:val="left" w:pos="10992"/>
+          <w:tab w:val="left" w:pos="11908"/>
+          <w:tab w:val="left" w:pos="12824"/>
+          <w:tab w:val="left" w:pos="13740"/>
+          <w:tab w:val="left" w:pos="14656"/>
+        </w:tabs>
+        <w:spacing w:after="0" w:line="312" w:lineRule="atLeast"/>
+        <w:rPr>
+          <w:rFonts w:ascii="Courier New" w:eastAsia="Times New Roman" w:hAnsi="Courier New" w:cs="Courier New"/>
+          <w:color w:val="000000"/>
+          <w:sz w:val="21"/>
+          <w:szCs w:val="21"/>
+        </w:rPr>
+      </w:pPr>
+      <w:r>
+        <w:rPr>
+          <w:rFonts w:ascii="Courier New" w:eastAsia="Times New Roman" w:hAnsi="Courier New" w:cs="Courier New"/>
+          <w:b/>
+          <w:bCs/>
+          <w:color w:val="000000"/>
+          <w:sz w:val="21"/>
+          <w:szCs w:val="21"/>
+        </w:rPr>
+        <w:lastRenderedPageBreak/>
+        <w:t>function</w:t>
+      </w:r>
+      <w:r>
+        <w:rPr>
+          <w:rFonts w:ascii="Courier New" w:eastAsia="Times New Roman" w:hAnsi="Courier New" w:cs="Courier New"/>
+          <w:color w:val="000000"/>
+          <w:sz w:val="21"/>
+          <w:szCs w:val="21"/>
+        </w:rPr>
+        <w:t xml:space="preserve"> </w:t>
+      </w:r>
+      <w:proofErr w:type="spellStart"/>
+      <w:r>
+        <w:rPr>
+          <w:rFonts w:ascii="Courier New" w:eastAsia="Times New Roman" w:hAnsi="Courier New" w:cs="Courier New"/>
+          <w:color w:val="000000"/>
+          <w:sz w:val="21"/>
+          <w:szCs w:val="21"/>
+        </w:rPr>
+        <w:t>binary_</w:t>
+      </w:r>
+      <w:proofErr w:type="gramStart"/>
+      <w:r>
+        <w:rPr>
+          <w:rFonts w:ascii="Courier New" w:eastAsia="Times New Roman" w:hAnsi="Courier New" w:cs="Courier New"/>
+          <w:color w:val="000000"/>
+          <w:sz w:val="21"/>
+          <w:szCs w:val="21"/>
+        </w:rPr>
+        <w:t>search</w:t>
+      </w:r>
+      <w:proofErr w:type="spellEnd"/>
+      <w:r>
+        <w:rPr>
+          <w:rFonts w:ascii="Courier New" w:eastAsia="Times New Roman" w:hAnsi="Courier New" w:cs="Courier New"/>
+          <w:color w:val="000000"/>
+          <w:sz w:val="21"/>
+          <w:szCs w:val="21"/>
+        </w:rPr>
+        <w:t>(</w:t>
+      </w:r>
+      <w:proofErr w:type="gramEnd"/>
+      <w:r>
+        <w:rPr>
+          <w:rFonts w:ascii="Courier New" w:eastAsia="Times New Roman" w:hAnsi="Courier New" w:cs="Courier New"/>
+          <w:color w:val="000000"/>
+          <w:sz w:val="21"/>
+          <w:szCs w:val="21"/>
+        </w:rPr>
+        <w:t>A, n, T):</w:t>
+      </w:r>
+    </w:p>
+    <w:p>
+      <w:pPr>
+        <w:pBdr>
+          <w:top w:val="single" w:sz="6" w:space="12" w:color="EAECF0"/>
+          <w:left w:val="single" w:sz="6" w:space="12" w:color="EAECF0"/>
+          <w:bottom w:val="single" w:sz="6" w:space="12" w:color="EAECF0"/>
+          <w:right w:val="single" w:sz="6" w:space="12" w:color="EAECF0"/>
+        </w:pBdr>
+        <w:shd w:val="clear" w:color="auto" w:fill="F8F9FA"/>
+        <w:tabs>
+          <w:tab w:val="left" w:pos="916"/>
+          <w:tab w:val="left" w:pos="1832"/>
+          <w:tab w:val="left" w:pos="2748"/>
+          <w:tab w:val="left" w:pos="3664"/>
+          <w:tab w:val="left" w:pos="4580"/>
+          <w:tab w:val="left" w:pos="5496"/>
+          <w:tab w:val="left" w:pos="6412"/>
+          <w:tab w:val="left" w:pos="7328"/>
+          <w:tab w:val="left" w:pos="8244"/>
+          <w:tab w:val="left" w:pos="9160"/>
+          <w:tab w:val="left" w:pos="10076"/>
+          <w:tab w:val="left" w:pos="10992"/>
+          <w:tab w:val="left" w:pos="11908"/>
+          <w:tab w:val="left" w:pos="12824"/>
+          <w:tab w:val="left" w:pos="13740"/>
+          <w:tab w:val="left" w:pos="14656"/>
+        </w:tabs>
+        <w:spacing w:after="0" w:line="312" w:lineRule="atLeast"/>
+        <w:rPr>
+          <w:rFonts w:ascii="Courier New" w:eastAsia="Times New Roman" w:hAnsi="Courier New" w:cs="Courier New"/>
+          <w:color w:val="000000"/>
+          <w:sz w:val="21"/>
+          <w:szCs w:val="21"/>
+        </w:rPr>
+      </w:pPr>
+      <w:r>
+        <w:rPr>
+          <w:rFonts w:ascii="Courier New" w:eastAsia="Times New Roman" w:hAnsi="Courier New" w:cs="Courier New"/>
+          <w:color w:val="000000"/>
+          <w:sz w:val="21"/>
+          <w:szCs w:val="21"/>
+        </w:rPr>
+        <w:t xml:space="preserve">    </w:t>
+      </w:r>
+      <w:proofErr w:type="gramStart"/>
+      <w:r>
+        <w:rPr>
+          <w:rFonts w:ascii="Courier New" w:eastAsia="Times New Roman" w:hAnsi="Courier New" w:cs="Courier New"/>
+          <w:color w:val="000000"/>
+          <w:sz w:val="21"/>
+          <w:szCs w:val="21"/>
+        </w:rPr>
+        <w:t>L :</w:t>
+      </w:r>
+      <w:proofErr w:type="gramEnd"/>
+      <w:r>
+        <w:rPr>
+          <w:rFonts w:ascii="Courier New" w:eastAsia="Times New Roman" w:hAnsi="Courier New" w:cs="Courier New"/>
+          <w:color w:val="000000"/>
+          <w:sz w:val="21"/>
+          <w:szCs w:val="21"/>
+        </w:rPr>
+        <w:t>= 0</w:t>
+      </w:r>
+    </w:p>
+    <w:p>
+      <w:pPr>
+        <w:pBdr>
+          <w:top w:val="single" w:sz="6" w:space="12" w:color="EAECF0"/>
+          <w:left w:val="single" w:sz="6" w:space="12" w:color="EAECF0"/>
+          <w:bottom w:val="single" w:sz="6" w:space="12" w:color="EAECF0"/>
+          <w:right w:val="single" w:sz="6" w:space="12" w:color="EAECF0"/>
+        </w:pBdr>
+        <w:shd w:val="clear" w:color="auto" w:fill="F8F9FA"/>
+        <w:tabs>
+          <w:tab w:val="left" w:pos="916"/>
+          <w:tab w:val="left" w:pos="1832"/>
+          <w:tab w:val="left" w:pos="2748"/>
+          <w:tab w:val="left" w:pos="3664"/>
+          <w:tab w:val="left" w:pos="4580"/>
+          <w:tab w:val="left" w:pos="5496"/>
+          <w:tab w:val="left" w:pos="6412"/>
+          <w:tab w:val="left" w:pos="7328"/>
+          <w:tab w:val="left" w:pos="8244"/>
+          <w:tab w:val="left" w:pos="9160"/>
+          <w:tab w:val="left" w:pos="10076"/>
+          <w:tab w:val="left" w:pos="10992"/>
+          <w:tab w:val="left" w:pos="11908"/>
+          <w:tab w:val="left" w:pos="12824"/>
+          <w:tab w:val="left" w:pos="13740"/>
+          <w:tab w:val="left" w:pos="14656"/>
+        </w:tabs>
+        <w:spacing w:after="0" w:line="312" w:lineRule="atLeast"/>
+        <w:rPr>
+          <w:rFonts w:ascii="Courier New" w:eastAsia="Times New Roman" w:hAnsi="Courier New" w:cs="Courier New"/>
+          <w:color w:val="000000"/>
+          <w:sz w:val="21"/>
+          <w:szCs w:val="21"/>
+        </w:rPr>
+      </w:pPr>
+      <w:r>
+        <w:rPr>
+          <w:rFonts w:ascii="Courier New" w:eastAsia="Times New Roman" w:hAnsi="Courier New" w:cs="Courier New"/>
+          <w:color w:val="000000"/>
+          <w:sz w:val="21"/>
+          <w:szCs w:val="21"/>
+        </w:rPr>
+        <w:t xml:space="preserve">    </w:t>
+      </w:r>
+      <w:proofErr w:type="gramStart"/>
+      <w:r>
+        <w:rPr>
+          <w:rFonts w:ascii="Courier New" w:eastAsia="Times New Roman" w:hAnsi="Courier New" w:cs="Courier New"/>
+          <w:color w:val="000000"/>
+          <w:sz w:val="21"/>
+          <w:szCs w:val="21"/>
+        </w:rPr>
+        <w:t>R :</w:t>
+      </w:r>
+      <w:proofErr w:type="gramEnd"/>
+      <w:r>
+        <w:rPr>
+          <w:rFonts w:ascii="Courier New" w:eastAsia="Times New Roman" w:hAnsi="Courier New" w:cs="Courier New"/>
+          <w:color w:val="000000"/>
+          <w:sz w:val="21"/>
+          <w:szCs w:val="21"/>
+        </w:rPr>
+        <w:t>= n − 1</w:t>
+      </w:r>
+    </w:p>
+    <w:p>
+      <w:pPr>
+        <w:pBdr>
+          <w:top w:val="single" w:sz="6" w:space="12" w:color="EAECF0"/>
+          <w:left w:val="single" w:sz="6" w:space="12" w:color="EAECF0"/>
+          <w:bottom w:val="single" w:sz="6" w:space="12" w:color="EAECF0"/>
+          <w:right w:val="single" w:sz="6" w:space="12" w:color="EAECF0"/>
+        </w:pBdr>
+        <w:shd w:val="clear" w:color="auto" w:fill="F8F9FA"/>
+        <w:tabs>
+          <w:tab w:val="left" w:pos="916"/>
+          <w:tab w:val="left" w:pos="1832"/>
+          <w:tab w:val="left" w:pos="2748"/>
+          <w:tab w:val="left" w:pos="3664"/>
+          <w:tab w:val="left" w:pos="4580"/>
+          <w:tab w:val="left" w:pos="5496"/>
+          <w:tab w:val="left" w:pos="6412"/>
+          <w:tab w:val="left" w:pos="7328"/>
+          <w:tab w:val="left" w:pos="8244"/>
+          <w:tab w:val="left" w:pos="9160"/>
+          <w:tab w:val="left" w:pos="10076"/>
+          <w:tab w:val="left" w:pos="10992"/>
+          <w:tab w:val="left" w:pos="11908"/>
+          <w:tab w:val="left" w:pos="12824"/>
+          <w:tab w:val="left" w:pos="13740"/>
+          <w:tab w:val="left" w:pos="14656"/>
+        </w:tabs>
+        <w:spacing w:after="0" w:line="312" w:lineRule="atLeast"/>
+        <w:rPr>
+          <w:rFonts w:ascii="Courier New" w:eastAsia="Times New Roman" w:hAnsi="Courier New" w:cs="Courier New"/>
+          <w:color w:val="000000"/>
+          <w:sz w:val="21"/>
+          <w:szCs w:val="21"/>
+        </w:rPr>
+      </w:pPr>
+      <w:r>
+        <w:rPr>
+          <w:rFonts w:ascii="Courier New" w:eastAsia="Times New Roman" w:hAnsi="Courier New" w:cs="Courier New"/>
+          <w:color w:val="000000"/>
+          <w:sz w:val="21"/>
+          <w:szCs w:val="21"/>
+        </w:rPr>
+        <w:t xml:space="preserve">    </w:t>
+      </w:r>
+      <w:r>
+        <w:rPr>
+          <w:rFonts w:ascii="Courier New" w:eastAsia="Times New Roman" w:hAnsi="Courier New" w:cs="Courier New"/>
+          <w:b/>
+          <w:bCs/>
+          <w:color w:val="000000"/>
+          <w:sz w:val="21"/>
+          <w:szCs w:val="21"/>
+        </w:rPr>
+        <w:t>while</w:t>
+      </w:r>
+      <w:r>
+        <w:rPr>
+          <w:rFonts w:ascii="Courier New" w:eastAsia="Times New Roman" w:hAnsi="Courier New" w:cs="Courier New"/>
+          <w:color w:val="000000"/>
+          <w:sz w:val="21"/>
+          <w:szCs w:val="21"/>
+        </w:rPr>
+        <w:t xml:space="preserve"> L &lt;= R:</w:t>
+      </w:r>
+    </w:p>
+    <w:p>
+      <w:pPr>
+        <w:pBdr>
+          <w:top w:val="single" w:sz="6" w:space="12" w:color="EAECF0"/>
+          <w:left w:val="single" w:sz="6" w:space="12" w:color="EAECF0"/>
+          <w:bottom w:val="single" w:sz="6" w:space="12" w:color="EAECF0"/>
+          <w:right w:val="single" w:sz="6" w:space="12" w:color="EAECF0"/>
+        </w:pBdr>
+        <w:shd w:val="clear" w:color="auto" w:fill="F8F9FA"/>
+        <w:tabs>
+          <w:tab w:val="left" w:pos="916"/>
+          <w:tab w:val="left" w:pos="1832"/>
+          <w:tab w:val="left" w:pos="2748"/>
+          <w:tab w:val="left" w:pos="3664"/>
+          <w:tab w:val="left" w:pos="4580"/>
+          <w:tab w:val="left" w:pos="5496"/>
+          <w:tab w:val="left" w:pos="6412"/>
+          <w:tab w:val="left" w:pos="7328"/>
+          <w:tab w:val="left" w:pos="8244"/>
+          <w:tab w:val="left" w:pos="9160"/>
+          <w:tab w:val="left" w:pos="10076"/>
+          <w:tab w:val="left" w:pos="10992"/>
+          <w:tab w:val="left" w:pos="11908"/>
+          <w:tab w:val="left" w:pos="12824"/>
+          <w:tab w:val="left" w:pos="13740"/>
+          <w:tab w:val="left" w:pos="14656"/>
+        </w:tabs>
+        <w:spacing w:after="0" w:line="312" w:lineRule="atLeast"/>
+        <w:rPr>
+          <w:rFonts w:ascii="Courier New" w:eastAsia="Times New Roman" w:hAnsi="Courier New" w:cs="Courier New"/>
+          <w:color w:val="000000"/>
+          <w:sz w:val="21"/>
+          <w:szCs w:val="21"/>
+        </w:rPr>
+      </w:pPr>
+      <w:r>
+        <w:rPr>
+          <w:rFonts w:ascii="Courier New" w:eastAsia="Times New Roman" w:hAnsi="Courier New" w:cs="Courier New"/>
+          <w:color w:val="000000"/>
+          <w:sz w:val="21"/>
+          <w:szCs w:val="21"/>
+        </w:rPr>
+        <w:t xml:space="preserve">        </w:t>
+      </w:r>
+      <w:proofErr w:type="gramStart"/>
+      <w:r>
+        <w:rPr>
+          <w:rFonts w:ascii="Courier New" w:eastAsia="Times New Roman" w:hAnsi="Courier New" w:cs="Courier New"/>
+          <w:color w:val="000000"/>
+          <w:sz w:val="21"/>
+          <w:szCs w:val="21"/>
+        </w:rPr>
+        <w:t>m :</w:t>
+      </w:r>
+      <w:proofErr w:type="gramEnd"/>
+      <w:r>
+        <w:rPr>
+          <w:rFonts w:ascii="Courier New" w:eastAsia="Times New Roman" w:hAnsi="Courier New" w:cs="Courier New"/>
+          <w:color w:val="000000"/>
+          <w:sz w:val="21"/>
+          <w:szCs w:val="21"/>
+        </w:rPr>
+        <w:t>= floor((L + R) / 2)</w:t>
+      </w:r>
+    </w:p>
+    <w:p>
+      <w:pPr>
+        <w:pBdr>
+          <w:top w:val="single" w:sz="6" w:space="12" w:color="EAECF0"/>
+          <w:left w:val="single" w:sz="6" w:space="12" w:color="EAECF0"/>
+          <w:bottom w:val="single" w:sz="6" w:space="12" w:color="EAECF0"/>
+          <w:right w:val="single" w:sz="6" w:space="12" w:color="EAECF0"/>
+        </w:pBdr>
+        <w:shd w:val="clear" w:color="auto" w:fill="F8F9FA"/>
+        <w:tabs>
+          <w:tab w:val="left" w:pos="916"/>
+          <w:tab w:val="left" w:pos="1832"/>
+          <w:tab w:val="left" w:pos="2748"/>
+          <w:tab w:val="left" w:pos="3664"/>
+          <w:tab w:val="left" w:pos="4580"/>
+          <w:tab w:val="left" w:pos="5496"/>
+          <w:tab w:val="left" w:pos="6412"/>
+          <w:tab w:val="left" w:pos="7328"/>
+          <w:tab w:val="left" w:pos="8244"/>
+          <w:tab w:val="left" w:pos="9160"/>
+          <w:tab w:val="left" w:pos="10076"/>
+          <w:tab w:val="left" w:pos="10992"/>
+          <w:tab w:val="left" w:pos="11908"/>
+          <w:tab w:val="left" w:pos="12824"/>
+          <w:tab w:val="left" w:pos="13740"/>
+          <w:tab w:val="left" w:pos="14656"/>
+        </w:tabs>
+        <w:spacing w:after="0" w:line="312" w:lineRule="atLeast"/>
+        <w:rPr>
+          <w:rFonts w:ascii="Courier New" w:eastAsia="Times New Roman" w:hAnsi="Courier New" w:cs="Courier New"/>
+          <w:color w:val="000000"/>
+          <w:sz w:val="21"/>
+          <w:szCs w:val="21"/>
+        </w:rPr>
+      </w:pPr>
+      <w:r>
+        <w:rPr>
+          <w:rFonts w:ascii="Courier New" w:eastAsia="Times New Roman" w:hAnsi="Courier New" w:cs="Courier New"/>
+          <w:color w:val="000000"/>
+          <w:sz w:val="21"/>
+          <w:szCs w:val="21"/>
+        </w:rPr>
+        <w:t xml:space="preserve">        </w:t>
+      </w:r>
+      <w:r>
+        <w:rPr>
+          <w:rFonts w:ascii="Courier New" w:eastAsia="Times New Roman" w:hAnsi="Courier New" w:cs="Courier New"/>
+          <w:b/>
+          <w:bCs/>
+          <w:color w:val="000000"/>
+          <w:sz w:val="21"/>
+          <w:szCs w:val="21"/>
+        </w:rPr>
+        <w:t>if</w:t>
+      </w:r>
+      <w:r>
+        <w:rPr>
+          <w:rFonts w:ascii="Courier New" w:eastAsia="Times New Roman" w:hAnsi="Courier New" w:cs="Courier New"/>
+          <w:color w:val="000000"/>
+          <w:sz w:val="21"/>
+          <w:szCs w:val="21"/>
+        </w:rPr>
+        <w:t xml:space="preserve"> A[m] &lt; T:</w:t>
+      </w:r>
+    </w:p>
+    <w:p>
+      <w:pPr>
+        <w:pBdr>
+          <w:top w:val="single" w:sz="6" w:space="12" w:color="EAECF0"/>
+          <w:left w:val="single" w:sz="6" w:space="12" w:color="EAECF0"/>
+          <w:bottom w:val="single" w:sz="6" w:space="12" w:color="EAECF0"/>
+          <w:right w:val="single" w:sz="6" w:space="12" w:color="EAECF0"/>
+        </w:pBdr>
+        <w:shd w:val="clear" w:color="auto" w:fill="F8F9FA"/>
+        <w:tabs>
+          <w:tab w:val="left" w:pos="916"/>
+          <w:tab w:val="left" w:pos="1832"/>
+          <w:tab w:val="left" w:pos="2748"/>
+          <w:tab w:val="left" w:pos="3664"/>
+          <w:tab w:val="left" w:pos="4580"/>
+          <w:tab w:val="left" w:pos="5496"/>
+          <w:tab w:val="left" w:pos="6412"/>
+          <w:tab w:val="left" w:pos="7328"/>
+          <w:tab w:val="left" w:pos="8244"/>
+          <w:tab w:val="left" w:pos="9160"/>
+          <w:tab w:val="left" w:pos="10076"/>
+          <w:tab w:val="left" w:pos="10992"/>
+          <w:tab w:val="left" w:pos="11908"/>
+          <w:tab w:val="left" w:pos="12824"/>
+          <w:tab w:val="left" w:pos="13740"/>
+          <w:tab w:val="left" w:pos="14656"/>
+        </w:tabs>
+        <w:spacing w:after="0" w:line="312" w:lineRule="atLeast"/>
+        <w:rPr>
+          <w:rFonts w:ascii="Courier New" w:eastAsia="Times New Roman" w:hAnsi="Courier New" w:cs="Courier New"/>
+          <w:color w:val="000000"/>
+          <w:sz w:val="21"/>
+          <w:szCs w:val="21"/>
+        </w:rPr>
+      </w:pPr>
+      <w:r>
+        <w:rPr>
+          <w:rFonts w:ascii="Courier New" w:eastAsia="Times New Roman" w:hAnsi="Courier New" w:cs="Courier New"/>
+          <w:color w:val="000000"/>
+          <w:sz w:val="21"/>
+          <w:szCs w:val="21"/>
+        </w:rPr>
+        <w:t xml:space="preserve">            </w:t>
+      </w:r>
+      <w:proofErr w:type="gramStart"/>
+      <w:r>
+        <w:rPr>
+          <w:rFonts w:ascii="Courier New" w:eastAsia="Times New Roman" w:hAnsi="Courier New" w:cs="Courier New"/>
+          <w:color w:val="000000"/>
+          <w:sz w:val="21"/>
+          <w:szCs w:val="21"/>
+        </w:rPr>
+        <w:t>L :</w:t>
+      </w:r>
+      <w:proofErr w:type="gramEnd"/>
+      <w:r>
+        <w:rPr>
+          <w:rFonts w:ascii="Courier New" w:eastAsia="Times New Roman" w:hAnsi="Courier New" w:cs="Courier New"/>
+          <w:color w:val="000000"/>
+          <w:sz w:val="21"/>
+          <w:szCs w:val="21"/>
+        </w:rPr>
+        <w:t>= m + 1</w:t>
+      </w:r>
+    </w:p>
+    <w:p>
+      <w:pPr>
+        <w:pBdr>
+          <w:top w:val="single" w:sz="6" w:space="12" w:color="EAECF0"/>
+          <w:left w:val="single" w:sz="6" w:space="12" w:color="EAECF0"/>
+          <w:bottom w:val="single" w:sz="6" w:space="12" w:color="EAECF0"/>
+          <w:right w:val="single" w:sz="6" w:space="12" w:color="EAECF0"/>
+        </w:pBdr>
+        <w:shd w:val="clear" w:color="auto" w:fill="F8F9FA"/>
+        <w:tabs>
+          <w:tab w:val="left" w:pos="916"/>
+          <w:tab w:val="left" w:pos="1832"/>
+          <w:tab w:val="left" w:pos="2748"/>
+          <w:tab w:val="left" w:pos="3664"/>
+          <w:tab w:val="left" w:pos="4580"/>
+          <w:tab w:val="left" w:pos="5496"/>
+          <w:tab w:val="left" w:pos="6412"/>
+          <w:tab w:val="left" w:pos="7328"/>
+          <w:tab w:val="left" w:pos="8244"/>
+          <w:tab w:val="left" w:pos="9160"/>
+          <w:tab w:val="left" w:pos="10076"/>
+          <w:tab w:val="left" w:pos="10992"/>
+          <w:tab w:val="left" w:pos="11908"/>
+          <w:tab w:val="left" w:pos="12824"/>
+          <w:tab w:val="left" w:pos="13740"/>
+          <w:tab w:val="left" w:pos="14656"/>
+        </w:tabs>
+        <w:spacing w:after="0" w:line="312" w:lineRule="atLeast"/>
+        <w:rPr>
+          <w:rFonts w:ascii="Courier New" w:eastAsia="Times New Roman" w:hAnsi="Courier New" w:cs="Courier New"/>
+          <w:color w:val="000000"/>
+          <w:sz w:val="21"/>
+          <w:szCs w:val="21"/>
+        </w:rPr>
+      </w:pPr>
+      <w:r>
+        <w:rPr>
+          <w:rFonts w:ascii="Courier New" w:eastAsia="Times New Roman" w:hAnsi="Courier New" w:cs="Courier New"/>
+          <w:color w:val="000000"/>
+          <w:sz w:val="21"/>
+          <w:szCs w:val="21"/>
+        </w:rPr>
+        <w:t xml:space="preserve">        </w:t>
+      </w:r>
+      <w:r>
+        <w:rPr>
+          <w:rFonts w:ascii="Courier New" w:eastAsia="Times New Roman" w:hAnsi="Courier New" w:cs="Courier New"/>
+          <w:b/>
+          <w:bCs/>
+          <w:color w:val="000000"/>
+          <w:sz w:val="21"/>
+          <w:szCs w:val="21"/>
+        </w:rPr>
+        <w:t>else if</w:t>
+      </w:r>
+      <w:r>
+        <w:rPr>
+          <w:rFonts w:ascii="Courier New" w:eastAsia="Times New Roman" w:hAnsi="Courier New" w:cs="Courier New"/>
+          <w:color w:val="000000"/>
+          <w:sz w:val="21"/>
+          <w:szCs w:val="21"/>
+        </w:rPr>
+        <w:t xml:space="preserve"> A[m] &gt; T:</w:t>
+      </w:r>
+    </w:p>
+    <w:p>
+      <w:pPr>
+        <w:pBdr>
+          <w:top w:val="single" w:sz="6" w:space="12" w:color="EAECF0"/>
+          <w:left w:val="single" w:sz="6" w:space="12" w:color="EAECF0"/>
+          <w:bottom w:val="single" w:sz="6" w:space="12" w:color="EAECF0"/>
+          <w:right w:val="single" w:sz="6" w:space="12" w:color="EAECF0"/>
+        </w:pBdr>
+        <w:shd w:val="clear" w:color="auto" w:fill="F8F9FA"/>
+        <w:tabs>
+          <w:tab w:val="left" w:pos="916"/>
+          <w:tab w:val="left" w:pos="1832"/>
+          <w:tab w:val="left" w:pos="2748"/>
+          <w:tab w:val="left" w:pos="3664"/>
+          <w:tab w:val="left" w:pos="4580"/>
+          <w:tab w:val="left" w:pos="5496"/>
+          <w:tab w:val="left" w:pos="6412"/>
+          <w:tab w:val="left" w:pos="7328"/>
+          <w:tab w:val="left" w:pos="8244"/>
+          <w:tab w:val="left" w:pos="9160"/>
+          <w:tab w:val="left" w:pos="10076"/>
+          <w:tab w:val="left" w:pos="10992"/>
+          <w:tab w:val="left" w:pos="11908"/>
+          <w:tab w:val="left" w:pos="12824"/>
+          <w:tab w:val="left" w:pos="13740"/>
+          <w:tab w:val="left" w:pos="14656"/>
+        </w:tabs>
+        <w:spacing w:after="0" w:line="312" w:lineRule="atLeast"/>
+        <w:rPr>
+          <w:rFonts w:ascii="Courier New" w:eastAsia="Times New Roman" w:hAnsi="Courier New" w:cs="Courier New"/>
+          <w:color w:val="000000"/>
+          <w:sz w:val="21"/>
+          <w:szCs w:val="21"/>
+        </w:rPr>
+      </w:pPr>
+      <w:r>
+        <w:rPr>
+          <w:rFonts w:ascii="Courier New" w:eastAsia="Times New Roman" w:hAnsi="Courier New" w:cs="Courier New"/>
+          <w:color w:val="000000"/>
+          <w:sz w:val="21"/>
+          <w:szCs w:val="21"/>
+        </w:rPr>
+        <w:t xml:space="preserve">            </w:t>
+      </w:r>
+      <w:proofErr w:type="gramStart"/>
+      <w:r>
+        <w:rPr>
+          <w:rFonts w:ascii="Courier New" w:eastAsia="Times New Roman" w:hAnsi="Courier New" w:cs="Courier New"/>
+          <w:color w:val="000000"/>
+          <w:sz w:val="21"/>
+          <w:szCs w:val="21"/>
+        </w:rPr>
+        <w:t>R :</w:t>
+      </w:r>
+      <w:proofErr w:type="gramEnd"/>
+      <w:r>
+        <w:rPr>
+          <w:rFonts w:ascii="Courier New" w:eastAsia="Times New Roman" w:hAnsi="Courier New" w:cs="Courier New"/>
+          <w:color w:val="000000"/>
+          <w:sz w:val="21"/>
+          <w:szCs w:val="21"/>
+        </w:rPr>
+        <w:t>= m - 1</w:t>
+      </w:r>
+    </w:p>
+    <w:p>
+      <w:pPr>
+        <w:pBdr>
+          <w:top w:val="single" w:sz="6" w:space="12" w:color="EAECF0"/>
+          <w:left w:val="single" w:sz="6" w:space="12" w:color="EAECF0"/>
+          <w:bottom w:val="single" w:sz="6" w:space="12" w:color="EAECF0"/>
+          <w:right w:val="single" w:sz="6" w:space="12" w:color="EAECF0"/>
+        </w:pBdr>
+        <w:shd w:val="clear" w:color="auto" w:fill="F8F9FA"/>
+        <w:tabs>
+          <w:tab w:val="left" w:pos="916"/>
+          <w:tab w:val="left" w:pos="1832"/>
+          <w:tab w:val="left" w:pos="2748"/>
+          <w:tab w:val="left" w:pos="3664"/>
+          <w:tab w:val="left" w:pos="4580"/>
+          <w:tab w:val="left" w:pos="5496"/>
+          <w:tab w:val="left" w:pos="6412"/>
+          <w:tab w:val="left" w:pos="7328"/>
+          <w:tab w:val="left" w:pos="8244"/>
+          <w:tab w:val="left" w:pos="9160"/>
+          <w:tab w:val="left" w:pos="10076"/>
+          <w:tab w:val="left" w:pos="10992"/>
+          <w:tab w:val="left" w:pos="11908"/>
+          <w:tab w:val="left" w:pos="12824"/>
+          <w:tab w:val="left" w:pos="13740"/>
+          <w:tab w:val="left" w:pos="14656"/>
+        </w:tabs>
+        <w:spacing w:after="0" w:line="312" w:lineRule="atLeast"/>
+        <w:rPr>
+          <w:rFonts w:ascii="Courier New" w:eastAsia="Times New Roman" w:hAnsi="Courier New" w:cs="Courier New"/>
+          <w:color w:val="000000"/>
+          <w:sz w:val="21"/>
+          <w:szCs w:val="21"/>
+        </w:rPr>
+      </w:pPr>
+      <w:r>
+        <w:rPr>
+          <w:rFonts w:ascii="Courier New" w:eastAsia="Times New Roman" w:hAnsi="Courier New" w:cs="Courier New"/>
+          <w:color w:val="000000"/>
+          <w:sz w:val="21"/>
+          <w:szCs w:val="21"/>
+        </w:rPr>
+        <w:t xml:space="preserve">        </w:t>
+      </w:r>
+      <w:r>
+        <w:rPr>
+          <w:rFonts w:ascii="Courier New" w:eastAsia="Times New Roman" w:hAnsi="Courier New" w:cs="Courier New"/>
+          <w:b/>
+          <w:bCs/>
+          <w:color w:val="000000"/>
+          <w:sz w:val="21"/>
+          <w:szCs w:val="21"/>
+        </w:rPr>
+        <w:t>else</w:t>
+      </w:r>
+      <w:r>
+        <w:rPr>
+          <w:rFonts w:ascii="Courier New" w:eastAsia="Times New Roman" w:hAnsi="Courier New" w:cs="Courier New"/>
+          <w:color w:val="000000"/>
+          <w:sz w:val="21"/>
+          <w:szCs w:val="21"/>
+        </w:rPr>
+        <w:t>:</w:t>
+      </w:r>
+    </w:p>
+    <w:p>
+      <w:pPr>
+        <w:pBdr>
+          <w:top w:val="single" w:sz="6" w:space="12" w:color="EAECF0"/>
+          <w:left w:val="single" w:sz="6" w:space="12" w:color="EAECF0"/>
+          <w:bottom w:val="single" w:sz="6" w:space="12" w:color="EAECF0"/>
+          <w:right w:val="single" w:sz="6" w:space="12" w:color="EAECF0"/>
+        </w:pBdr>
+        <w:shd w:val="clear" w:color="auto" w:fill="F8F9FA"/>
+        <w:tabs>
+          <w:tab w:val="left" w:pos="916"/>
+          <w:tab w:val="left" w:pos="1832"/>
+          <w:tab w:val="left" w:pos="2748"/>
+          <w:tab w:val="left" w:pos="3664"/>
+          <w:tab w:val="left" w:pos="4580"/>
+          <w:tab w:val="left" w:pos="5496"/>
+          <w:tab w:val="left" w:pos="6412"/>
+          <w:tab w:val="left" w:pos="7328"/>
+          <w:tab w:val="left" w:pos="8244"/>
+          <w:tab w:val="left" w:pos="9160"/>
+          <w:tab w:val="left" w:pos="10076"/>
+          <w:tab w:val="left" w:pos="10992"/>
+          <w:tab w:val="left" w:pos="11908"/>
+          <w:tab w:val="left" w:pos="12824"/>
+          <w:tab w:val="left" w:pos="13740"/>
+          <w:tab w:val="left" w:pos="14656"/>
+        </w:tabs>
+        <w:spacing w:after="0" w:line="312" w:lineRule="atLeast"/>
+        <w:rPr>
+          <w:rFonts w:ascii="Courier New" w:eastAsia="Times New Roman" w:hAnsi="Courier New" w:cs="Courier New"/>
+          <w:color w:val="000000"/>
+          <w:sz w:val="21"/>
+          <w:szCs w:val="21"/>
+        </w:rPr>
+      </w:pPr>
+      <w:r>
+        <w:rPr>
+          <w:rFonts w:ascii="Courier New" w:eastAsia="Times New Roman" w:hAnsi="Courier New" w:cs="Courier New"/>
+          <w:color w:val="000000"/>
+          <w:sz w:val="21"/>
+          <w:szCs w:val="21"/>
+        </w:rPr>
+        <w:t xml:space="preserve">            </w:t>
+      </w:r>
+      <w:r>
+        <w:rPr>
+          <w:rFonts w:ascii="Courier New" w:eastAsia="Times New Roman" w:hAnsi="Courier New" w:cs="Courier New"/>
+          <w:b/>
+          <w:bCs/>
+          <w:color w:val="000000"/>
+          <w:sz w:val="21"/>
+          <w:szCs w:val="21"/>
+        </w:rPr>
+        <w:t>return</w:t>
+      </w:r>
+      <w:r>
+        <w:rPr>
+          <w:rFonts w:ascii="Courier New" w:eastAsia="Times New Roman" w:hAnsi="Courier New" w:cs="Courier New"/>
+          <w:color w:val="000000"/>
+          <w:sz w:val="21"/>
+          <w:szCs w:val="21"/>
+        </w:rPr>
+        <w:t xml:space="preserve"> m</w:t>
+      </w:r>
+    </w:p>
+    <w:p>
+      <w:pPr>
+        <w:pBdr>
+          <w:top w:val="single" w:sz="6" w:space="12" w:color="EAECF0"/>
+          <w:left w:val="single" w:sz="6" w:space="12" w:color="EAECF0"/>
+          <w:bottom w:val="single" w:sz="6" w:space="12" w:color="EAECF0"/>
+          <w:right w:val="single" w:sz="6" w:space="12" w:color="EAECF0"/>
+        </w:pBdr>
+        <w:shd w:val="clear" w:color="auto" w:fill="F8F9FA"/>
+        <w:tabs>
+          <w:tab w:val="left" w:pos="916"/>
+          <w:tab w:val="left" w:pos="1832"/>
+          <w:tab w:val="left" w:pos="2748"/>
+          <w:tab w:val="left" w:pos="3664"/>
+          <w:tab w:val="left" w:pos="4580"/>
+          <w:tab w:val="left" w:pos="5496"/>
+          <w:tab w:val="left" w:pos="6412"/>
+          <w:tab w:val="left" w:pos="7328"/>
+          <w:tab w:val="left" w:pos="8244"/>
+          <w:tab w:val="left" w:pos="9160"/>
+          <w:tab w:val="left" w:pos="10076"/>
+          <w:tab w:val="left" w:pos="10992"/>
+          <w:tab w:val="left" w:pos="11908"/>
+          <w:tab w:val="left" w:pos="12824"/>
+          <w:tab w:val="left" w:pos="13740"/>
+          <w:tab w:val="left" w:pos="14656"/>
+        </w:tabs>
+        <w:spacing w:after="0" w:line="312" w:lineRule="atLeast"/>
+        <w:rPr>
+          <w:rFonts w:ascii="Courier New" w:eastAsia="Times New Roman" w:hAnsi="Courier New" w:cs="Courier New"/>
+          <w:color w:val="000000"/>
+          <w:sz w:val="21"/>
+          <w:szCs w:val="21"/>
+        </w:rPr>
+      </w:pPr>
+      <w:r>
+        <w:rPr>
+          <w:rFonts w:ascii="Courier New" w:eastAsia="Times New Roman" w:hAnsi="Courier New" w:cs="Courier New"/>
+          <w:color w:val="000000"/>
+          <w:sz w:val="21"/>
+          <w:szCs w:val="21"/>
+        </w:rPr>
+        <w:t xml:space="preserve">    </w:t>
+      </w:r>
+      <w:r>
+        <w:rPr>
+          <w:rFonts w:ascii="Courier New" w:eastAsia="Times New Roman" w:hAnsi="Courier New" w:cs="Courier New"/>
+          <w:b/>
+          <w:bCs/>
+          <w:color w:val="000000"/>
+          <w:sz w:val="21"/>
+          <w:szCs w:val="21"/>
+        </w:rPr>
+        <w:t>return</w:t>
+      </w:r>
+      <w:r>
+        <w:rPr>
+          <w:rFonts w:ascii="Courier New" w:eastAsia="Times New Roman" w:hAnsi="Courier New" w:cs="Courier New"/>
+          <w:color w:val="000000"/>
+          <w:sz w:val="21"/>
+          <w:szCs w:val="21"/>
+        </w:rPr>
+        <w:t xml:space="preserve"> unsuccessful</w:t>
+      </w:r>
+    </w:p>
+    <w:p>
+      <w:pPr>
+        <w:bidi/>
+        <w:rPr>
+          <w:rtl/>
+          <w:lang w:bidi="fa-IR"/>
+        </w:rPr>
+      </w:pPr>
+    </w:p>
+    <w:p>
+      <w:pPr>
+        <w:bidi/>
+        <w:jc w:val="both"/>
+        <w:rPr>
+          <w:rtl/>
+          <w:lang w:bidi="fa-IR"/>
+        </w:rPr>
+      </w:pPr>
+      <w:r>
+        <w:rPr>
+          <w:rFonts w:hint="cs"/>
+          <w:rtl/>
+          <w:lang w:bidi="fa-IR"/>
+        </w:rPr>
+        <w:t xml:space="preserve">۶. </w:t>
+      </w:r>
+      <w:r>
+        <w:rPr>
+          <w:rFonts w:hint="cs"/>
+          <w:rtl/>
+          <w:lang w:bidi="fa-IR"/>
+        </w:rPr>
+        <w:t>همانطور که می‌دانید عدد اول، عددی می‌باشد که تنها بر خودش و یک بخش‌پذیر می باشد. فرض کنید عددهای چرت-اول عددهایی باشند که تنها بر خودشان، یک و یک عدد دیگر بخش‌پذیر باشند</w:t>
+      </w:r>
+      <w:r>
+        <w:rPr>
+          <w:rFonts w:hint="cs"/>
+          <w:rtl/>
+          <w:lang w:bidi="fa-IR"/>
+        </w:rPr>
+        <w:t>، مثلا عدد ۴ یک عدد چرت-اول می‌باشد</w:t>
+      </w:r>
+      <w:r>
+        <w:rPr>
+          <w:rFonts w:hint="cs"/>
+          <w:rtl/>
+          <w:lang w:bidi="fa-IR"/>
+        </w:rPr>
+        <w:t xml:space="preserve"> زیرا بر خودش، یک و عدد ۲ بخش‌پذیر می‌باشد.</w:t>
+      </w:r>
+      <w:r>
+        <w:rPr>
+          <w:rFonts w:hint="cs"/>
+          <w:rtl/>
+          <w:lang w:bidi="fa-IR"/>
+        </w:rPr>
+        <w:t xml:space="preserve"> برنامه‌ای بنویسید که یک عدد را دریافت کرده و مشخص کند این عدد چرت-اول می‌باشد یا خیر.</w:t>
+      </w:r>
+    </w:p>
+    <w:p>
+      <w:pPr>
+        <w:bidi/>
+        <w:jc w:val="both"/>
+        <w:rPr>
+          <w:lang w:bidi="fa-IR"/>
+        </w:rPr>
+      </w:pPr>
+      <w:r>
+        <w:rPr>
+          <w:rFonts w:hint="cs"/>
+          <w:rtl/>
+          <w:lang w:bidi="fa-IR"/>
+        </w:rPr>
+        <w:t xml:space="preserve">آیا بین این سوال و سوال ۴ ارتباطی می‌بینید؟ اگر این ارتباط را می‌بینید می‌توانید سوال اصلی در </w:t>
+      </w:r>
+      <w:hyperlink r:id="rId10" w:history="1">
+        <w:r>
+          <w:rPr>
+            <w:rStyle w:val="Hyperlink"/>
+            <w:rFonts w:hint="cs"/>
+            <w:rtl/>
+            <w:lang w:bidi="fa-IR"/>
+          </w:rPr>
+          <w:t>اینجا</w:t>
+        </w:r>
+      </w:hyperlink>
+      <w:r>
+        <w:rPr>
+          <w:rFonts w:hint="cs"/>
+          <w:rtl/>
+          <w:lang w:bidi="fa-IR"/>
+        </w:rPr>
+        <w:t xml:space="preserve"> را پاسخ دهید. </w:t>
+      </w:r>
+      <w:r>
+        <w:rPr>
+          <mc:AlternateContent>
+            <mc:Choice Requires="w16se"/>
+            <mc:Fallback>
+              <w:rFonts w:ascii="Segoe UI Emoji" w:eastAsia="Segoe UI Emoji" w:hAnsi="Segoe UI Emoji" w:cs="Segoe UI Emoji"/>
+            </mc:Fallback>
+          </mc:AlternateContent>
+          <w:lang w:bidi="fa-IR"/>
+        </w:rPr>
+        <mc:AlternateContent>
+          <mc:Choice Requires="w16se">
+            <w16se:symEx w16se:font="Segoe UI Emoji" w16se:char="1F60A"/>
+          </mc:Choice>
+          <mc:Fallback>
+            <w:t>😊</w:t>
+          </mc:Fallback>
+        </mc:AlternateContent>
+      </w:r>
+    </w:p>
+    <w:p>
+      <w:pPr>
+        <w:bidi/>
+        <w:jc w:val="right"/>
+        <w:rPr>
+          <w:lang w:bidi="fa-IR"/>
+        </w:rPr>
+      </w:pPr>
+      <w:r>
+        <w:rPr>
+          <w:noProof/>
+        </w:rPr>
+        <w:drawing>
+          <wp:inline distT="0" distB="0" distL="0" distR="0" wp14:anchorId="6C76E24A" wp14:editId="27D42F37">
+            <wp:extent cx="1685925" cy="361950"/>
+            <wp:effectExtent l="0" t="0" r="9525" b="0"/>
+            <wp:docPr id="1" name="Picture 1"/>
+            <wp:cNvGraphicFramePr>
+              <a:graphicFrameLocks xmlns:a="http://schemas.openxmlformats.org/drawingml/2006/main" noChangeAspect="1"/>
+            </wp:cNvGraphicFramePr>
+            <a:graphic xmlns:a="http://schemas.openxmlformats.org/drawingml/2006/main">
+              <a:graphicData uri="http://schemas.openxmlformats.org/drawingml/2006/picture">
+                <pic:pic xmlns:pic="http://schemas.openxmlformats.org/drawingml/2006/picture">
+                  <pic:nvPicPr>
+                    <pic:cNvPr id="1" name=""/>
+                    <pic:cNvPicPr/>
+                  </pic:nvPicPr>
+                  <pic:blipFill>
+                    <a:blip r:embed="rId11"/>
+                    <a:stretch>
+                      <a:fillRect/>
+                    </a:stretch>
+                  </pic:blipFill>
+                  <pic:spPr>
+                    <a:xfrm>
+                      <a:off x="0" y="0"/>
+                      <a:ext cx="1685925" cy="361950"/>
+                    </a:xfrm>
+                    <a:prstGeom prst="rect">
+                      <a:avLst/>
+                    </a:prstGeom>
+                  </pic:spPr>
+                </pic:pic>
+              </a:graphicData>
+            </a:graphic>
+          </wp:inline>
+        </w:drawing>
+      </w:r>
+    </w:p>
+    <w:p>
+      <w:pPr>
+        <w:bidi/>
+        <w:rPr>
+          <w:rFonts w:hint="cs"/>
+          <w:rtl/>
+          <w:lang w:bidi="fa-IR"/>
+        </w:rPr>
+      </w:pPr>
       <w:bookmarkStart w:id="0" w:name="_GoBack"/>
       <w:bookmarkEnd w:id="0"/>
-      <w:r>
-        <w:rPr>
-          <w:rFonts w:hint="cs"/>
-          <w:rtl/>
-          <w:lang w:bidi="fa-IR"/>
-        </w:rPr>
-        <w:t xml:space="preserve"> آن تاریخ می‌گردد</w:t>
-      </w:r>
-      <w:r>
-        <w:rPr>
-          <w:rFonts w:hint="cs"/>
-          <w:rtl/>
-          <w:lang w:bidi="fa-IR"/>
-        </w:rPr>
-        <w:t xml:space="preserve"> را</w:t>
-      </w:r>
-      <w:r>
-        <w:rPr>
-          <w:rFonts w:hint="cs"/>
-          <w:rtl/>
-          <w:lang w:bidi="fa-IR"/>
-        </w:rPr>
-        <w:t xml:space="preserve"> برای</w:t>
-      </w:r>
-      <w:r>
-        <w:rPr>
-          <w:rtl/>
-          <w:lang w:bidi="fa-IR"/>
-        </w:rPr>
-        <w:t xml:space="preserve"> قرن</w:t>
-      </w:r>
-      <w:r>
-        <w:rPr>
-          <w:rFonts w:hint="cs"/>
-          <w:rtl/>
-          <w:lang w:bidi="fa-IR"/>
-        </w:rPr>
-        <w:t xml:space="preserve"> داده شده</w:t>
-      </w:r>
-      <w:r>
-        <w:rPr>
-          <w:rFonts w:hint="cs"/>
-          <w:rtl/>
-          <w:lang w:bidi="fa-IR"/>
-        </w:rPr>
-        <w:t>،</w:t>
-      </w:r>
-      <w:r>
-        <w:rPr>
-          <w:rtl/>
-          <w:lang w:bidi="fa-IR"/>
-        </w:rPr>
-        <w:t xml:space="preserve"> پ</w:t>
-      </w:r>
-      <w:r>
-        <w:rPr>
-          <w:rFonts w:hint="cs"/>
-          <w:rtl/>
-          <w:lang w:bidi="fa-IR"/>
-        </w:rPr>
-        <w:t>ی</w:t>
-      </w:r>
-      <w:r>
-        <w:rPr>
-          <w:rFonts w:hint="eastAsia"/>
-          <w:rtl/>
-          <w:lang w:bidi="fa-IR"/>
-        </w:rPr>
-        <w:t>دا</w:t>
-      </w:r>
-      <w:r>
-        <w:rPr>
-          <w:rtl/>
-          <w:lang w:bidi="fa-IR"/>
-        </w:rPr>
-        <w:t xml:space="preserve"> ک</w:t>
-      </w:r>
-      <w:r>
-        <w:rPr>
-          <w:rFonts w:hint="cs"/>
-          <w:rtl/>
-          <w:lang w:bidi="fa-IR"/>
-        </w:rPr>
-        <w:t>ند.</w:t>
-      </w:r>
-    </w:p>
-    <w:p>
-      <w:pPr>
-        <w:bidi/>
-        <w:rPr>
-          <w:rtl/>
-          <w:lang w:bidi="fa-IR"/>
-        </w:rPr>
-      </w:pPr>
-      <w:r>
-        <w:rPr>
-          <w:rFonts w:hint="eastAsia"/>
-          <w:rtl/>
-          <w:lang w:bidi="fa-IR"/>
-        </w:rPr>
-        <w:t>مثلا</w:t>
-      </w:r>
-      <w:r>
-        <w:rPr>
-          <w:rtl/>
-          <w:lang w:bidi="fa-IR"/>
-        </w:rPr>
-        <w:t xml:space="preserve"> برا</w:t>
-      </w:r>
-      <w:r>
-        <w:rPr>
-          <w:rFonts w:hint="cs"/>
-          <w:rtl/>
-          <w:lang w:bidi="fa-IR"/>
-        </w:rPr>
-        <w:t>ی</w:t>
-      </w:r>
-      <w:r>
-        <w:rPr>
-          <w:rtl/>
-          <w:lang w:bidi="fa-IR"/>
-        </w:rPr>
-        <w:t xml:space="preserve"> قرن </w:t>
-      </w:r>
-      <w:r>
-        <w:rPr>
-          <w:rFonts w:hint="cs"/>
-          <w:rtl/>
-          <w:lang w:bidi="fa-IR"/>
-        </w:rPr>
-        <w:t>۲۱</w:t>
-      </w:r>
-      <w:r>
-        <w:rPr>
-          <w:rtl/>
-          <w:lang w:bidi="fa-IR"/>
-        </w:rPr>
-        <w:t xml:space="preserve"> دار</w:t>
-      </w:r>
-      <w:r>
-        <w:rPr>
-          <w:rFonts w:hint="cs"/>
-          <w:rtl/>
-          <w:lang w:bidi="fa-IR"/>
-        </w:rPr>
-        <w:t>ی</w:t>
-      </w:r>
-      <w:r>
-        <w:rPr>
-          <w:rFonts w:hint="eastAsia"/>
-          <w:rtl/>
-          <w:lang w:bidi="fa-IR"/>
-        </w:rPr>
-        <w:t>م</w:t>
-      </w:r>
-      <w:r>
-        <w:rPr>
-          <w:lang w:bidi="fa-IR"/>
-        </w:rPr>
-        <w:t>:</w:t>
-      </w:r>
-    </w:p>
-    <w:p>
-      <w:pPr>
-        <w:pStyle w:val="Code"/>
-        <w:rPr>
-          <w:rtl/>
-        </w:rPr>
-      </w:pPr>
-      <w:r>
-        <w:rPr>
-          <w:rtl/>
-        </w:rPr>
-        <w:t>21</w:t>
-      </w:r>
-    </w:p>
-    <w:p>
-      <w:pPr>
-        <w:pStyle w:val="Code"/>
-        <w:rPr>
-          <w:rtl/>
-        </w:rPr>
-      </w:pPr>
-      <w:r>
-        <w:rPr>
-          <w:rtl/>
-        </w:rPr>
-        <w:t>19</w:t>
-      </w:r>
-      <w:r>
-        <w:t xml:space="preserve"> 1 2020</w:t>
-      </w:r>
-    </w:p>
-    <w:p>
-      <w:pPr>
-        <w:pStyle w:val="Code"/>
-        <w:rPr>
-          <w:rtl/>
-        </w:rPr>
-      </w:pPr>
-      <w:r>
-        <w:rPr>
-          <w:rtl/>
-        </w:rPr>
-        <w:t>17</w:t>
-      </w:r>
-      <w:r>
-        <w:t xml:space="preserve"> 2 2019</w:t>
-      </w:r>
-    </w:p>
-    <w:p>
-      <w:pPr>
-        <w:pStyle w:val="Code"/>
-        <w:rPr>
-          <w:rtl/>
-        </w:rPr>
-      </w:pPr>
-      <w:r>
-        <w:rPr>
-          <w:rtl/>
-        </w:rPr>
-        <w:t>15</w:t>
-      </w:r>
-      <w:r>
-        <w:t xml:space="preserve"> 3 2018</w:t>
-      </w:r>
-    </w:p>
-    <w:p>
-      <w:pPr>
-        <w:pStyle w:val="Code"/>
-        <w:rPr>
-          <w:rtl/>
-        </w:rPr>
-      </w:pPr>
-      <w:r>
-        <w:rPr>
-          <w:rtl/>
-        </w:rPr>
-        <w:t>13</w:t>
-      </w:r>
-      <w:r>
-        <w:t xml:space="preserve"> 4 2017</w:t>
-      </w:r>
-    </w:p>
-    <w:p>
-      <w:pPr>
-        <w:pStyle w:val="Code"/>
-        <w:rPr>
-          <w:rtl/>
-        </w:rPr>
-      </w:pPr>
-      <w:r>
-        <w:rPr>
-          <w:rtl/>
-        </w:rPr>
-        <w:t>11</w:t>
-      </w:r>
-      <w:r>
-        <w:t xml:space="preserve"> 5 2016</w:t>
-      </w:r>
-    </w:p>
-    <w:p>
-      <w:pPr>
-        <w:pStyle w:val="Code"/>
-        <w:rPr>
-          <w:rtl/>
-        </w:rPr>
-      </w:pPr>
-      <w:r>
-        <w:rPr>
-          <w:rtl/>
-        </w:rPr>
-        <w:t>9</w:t>
-      </w:r>
-      <w:r>
-        <w:t xml:space="preserve"> 6 2015</w:t>
-      </w:r>
-    </w:p>
-    <w:p>
-      <w:pPr>
-        <w:pStyle w:val="Code"/>
-        <w:rPr>
-          <w:rtl/>
-        </w:rPr>
-      </w:pPr>
-      <w:r>
-        <w:rPr>
-          <w:rtl/>
-        </w:rPr>
-        <w:t>7</w:t>
-      </w:r>
-      <w:r>
-        <w:t xml:space="preserve"> 7 2014</w:t>
-      </w:r>
-    </w:p>
-    <w:p>
-      <w:pPr>
-        <w:pStyle w:val="Code"/>
-        <w:rPr>
-          <w:rtl/>
-        </w:rPr>
-      </w:pPr>
-      <w:r>
-        <w:rPr>
-          <w:rtl/>
-        </w:rPr>
-        <w:t>5</w:t>
-      </w:r>
-      <w:r>
-        <w:t xml:space="preserve"> 8 2013</w:t>
-      </w:r>
-    </w:p>
-    <w:p>
-      <w:pPr>
-        <w:pStyle w:val="Code"/>
-        <w:rPr>
-          <w:rtl/>
-        </w:rPr>
-      </w:pPr>
-      <w:r>
-        <w:rPr>
-          <w:rtl/>
-        </w:rPr>
-        <w:t>3</w:t>
-      </w:r>
-      <w:r>
-        <w:t xml:space="preserve"> 9 2012</w:t>
-      </w:r>
-    </w:p>
-    <w:p>
-      <w:pPr>
-        <w:pStyle w:val="Code"/>
-        <w:rPr>
-          <w:rtl/>
-        </w:rPr>
-      </w:pPr>
-      <w:r>
-        <w:rPr>
-          <w:rtl/>
-        </w:rPr>
-        <w:t>1</w:t>
-      </w:r>
-      <w:r>
-        <w:t xml:space="preserve"> 10 2011</w:t>
-      </w:r>
-    </w:p>
-    <w:p>
-      <w:pPr>
-        <w:bidi/>
-        <w:jc w:val="both"/>
-        <w:rPr>
-          <w:lang w:bidi="fa-IR"/>
-        </w:rPr>
-      </w:pPr>
     </w:p>
     <w:sectPr>
-      <w:headerReference w:type="default" r:id="rId10"/>
-      <w:footerReference w:type="default" r:id="rId11"/>
-      <w:footerReference w:type="first" r:id="rId12"/>
+      <w:headerReference w:type="default" r:id="rId12"/>
+      <w:footerReference w:type="default" r:id="rId13"/>
+      <w:footerReference w:type="first" r:id="rId14"/>
       <w:pgSz w:w="12240" w:h="15840"/>
       <w:pgMar w:top="1440" w:right="1440" w:bottom="1440" w:left="1440" w:header="720" w:footer="720" w:gutter="0"/>
       <w:pgBorders w:offsetFrom="page">
@@ -1334,7 +4037,7 @@
         <w:rtl/>
         <w:lang w:bidi="fa-IR"/>
       </w:rPr>
-      <w:t>هفتم</w:t>
+      <w:t>هشتم</w:t>
     </w:r>
   </w:p>
   <w:p>
@@ -3204,6 +5907,119 @@
     </w:lvl>
   </w:abstractNum>
   <w:abstractNum w:abstractNumId="18" w15:restartNumberingAfterBreak="0">
+    <w:nsid w:val="5A4A200E"/>
+    <w:multiLevelType w:val="hybridMultilevel"/>
+    <w:tmpl w:val="D3169060"/>
+    <w:lvl w:ilvl="0" w:tplc="3F48F864">
+      <w:start w:val="4"/>
+      <w:numFmt w:val="bullet"/>
+      <w:lvlText w:val="-"/>
+      <w:lvlJc w:val="left"/>
+      <w:pPr>
+        <w:ind w:left="720" w:hanging="360"/>
+      </w:pPr>
+      <w:rPr>
+        <w:rFonts w:ascii="Vazir" w:eastAsiaTheme="minorHAnsi" w:hAnsi="Vazir" w:cs="Vazir" w:hint="default"/>
+      </w:rPr>
+    </w:lvl>
+    <w:lvl w:ilvl="1" w:tplc="04090003">
+      <w:start w:val="1"/>
+      <w:numFmt w:val="bullet"/>
+      <w:lvlText w:val="o"/>
+      <w:lvlJc w:val="left"/>
+      <w:pPr>
+        <w:ind w:left="1440" w:hanging="360"/>
+      </w:pPr>
+      <w:rPr>
+        <w:rFonts w:ascii="Courier New" w:hAnsi="Courier New" w:cs="Courier New" w:hint="default"/>
+      </w:rPr>
+    </w:lvl>
+    <w:lvl w:ilvl="2" w:tplc="04090005" w:tentative="1">
+      <w:start w:val="1"/>
+      <w:numFmt w:val="bullet"/>
+      <w:lvlText w:val=""/>
+      <w:lvlJc w:val="left"/>
+      <w:pPr>
+        <w:ind w:left="2160" w:hanging="360"/>
+      </w:pPr>
+      <w:rPr>
+        <w:rFonts w:ascii="Wingdings" w:hAnsi="Wingdings" w:hint="default"/>
+      </w:rPr>
+    </w:lvl>
+    <w:lvl w:ilvl="3" w:tplc="04090001" w:tentative="1">
+      <w:start w:val="1"/>
+      <w:numFmt w:val="bullet"/>
+      <w:lvlText w:val=""/>
+      <w:lvlJc w:val="left"/>
+      <w:pPr>
+        <w:ind w:left="2880" w:hanging="360"/>
+      </w:pPr>
+      <w:rPr>
+        <w:rFonts w:ascii="Symbol" w:hAnsi="Symbol" w:hint="default"/>
+      </w:rPr>
+    </w:lvl>
+    <w:lvl w:ilvl="4" w:tplc="04090003" w:tentative="1">
+      <w:start w:val="1"/>
+      <w:numFmt w:val="bullet"/>
+      <w:lvlText w:val="o"/>
+      <w:lvlJc w:val="left"/>
+      <w:pPr>
+        <w:ind w:left="3600" w:hanging="360"/>
+      </w:pPr>
+      <w:rPr>
+        <w:rFonts w:ascii="Courier New" w:hAnsi="Courier New" w:cs="Courier New" w:hint="default"/>
+      </w:rPr>
+    </w:lvl>
+    <w:lvl w:ilvl="5" w:tplc="04090005" w:tentative="1">
+      <w:start w:val="1"/>
+      <w:numFmt w:val="bullet"/>
+      <w:lvlText w:val=""/>
+      <w:lvlJc w:val="left"/>
+      <w:pPr>
+        <w:ind w:left="4320" w:hanging="360"/>
+      </w:pPr>
+      <w:rPr>
+        <w:rFonts w:ascii="Wingdings" w:hAnsi="Wingdings" w:hint="default"/>
+      </w:rPr>
+    </w:lvl>
+    <w:lvl w:ilvl="6" w:tplc="04090001" w:tentative="1">
+      <w:start w:val="1"/>
+      <w:numFmt w:val="bullet"/>
+      <w:lvlText w:val=""/>
+      <w:lvlJc w:val="left"/>
+      <w:pPr>
+        <w:ind w:left="5040" w:hanging="360"/>
+      </w:pPr>
+      <w:rPr>
+        <w:rFonts w:ascii="Symbol" w:hAnsi="Symbol" w:hint="default"/>
+      </w:rPr>
+    </w:lvl>
+    <w:lvl w:ilvl="7" w:tplc="04090003" w:tentative="1">
+      <w:start w:val="1"/>
+      <w:numFmt w:val="bullet"/>
+      <w:lvlText w:val="o"/>
+      <w:lvlJc w:val="left"/>
+      <w:pPr>
+        <w:ind w:left="5760" w:hanging="360"/>
+      </w:pPr>
+      <w:rPr>
+        <w:rFonts w:ascii="Courier New" w:hAnsi="Courier New" w:cs="Courier New" w:hint="default"/>
+      </w:rPr>
+    </w:lvl>
+    <w:lvl w:ilvl="8" w:tplc="04090005" w:tentative="1">
+      <w:start w:val="1"/>
+      <w:numFmt w:val="bullet"/>
+      <w:lvlText w:val=""/>
+      <w:lvlJc w:val="left"/>
+      <w:pPr>
+        <w:ind w:left="6480" w:hanging="360"/>
+      </w:pPr>
+      <w:rPr>
+        <w:rFonts w:ascii="Wingdings" w:hAnsi="Wingdings" w:hint="default"/>
+      </w:rPr>
+    </w:lvl>
+  </w:abstractNum>
+  <w:abstractNum w:abstractNumId="19" w15:restartNumberingAfterBreak="0">
     <w:nsid w:val="5B215BBD"/>
     <w:multiLevelType w:val="hybridMultilevel"/>
     <w:tmpl w:val="5BD6BDE4"/>
@@ -3343,7 +6159,7 @@
       </w:rPr>
     </w:lvl>
   </w:abstractNum>
-  <w:abstractNum w:abstractNumId="19" w15:restartNumberingAfterBreak="0">
+  <w:abstractNum w:abstractNumId="20" w15:restartNumberingAfterBreak="0">
     <w:nsid w:val="6C76390E"/>
     <w:multiLevelType w:val="hybridMultilevel"/>
     <w:tmpl w:val="32B6D182"/>
@@ -3456,7 +6272,7 @@
       </w:rPr>
     </w:lvl>
   </w:abstractNum>
-  <w:abstractNum w:abstractNumId="20" w15:restartNumberingAfterBreak="0">
+  <w:abstractNum w:abstractNumId="21" w15:restartNumberingAfterBreak="0">
     <w:nsid w:val="6E6E3ABF"/>
     <w:multiLevelType w:val="hybridMultilevel"/>
     <w:tmpl w:val="E728A1B2"/>
@@ -3545,7 +6361,7 @@
       </w:pPr>
     </w:lvl>
   </w:abstractNum>
-  <w:abstractNum w:abstractNumId="21" w15:restartNumberingAfterBreak="0">
+  <w:abstractNum w:abstractNumId="22" w15:restartNumberingAfterBreak="0">
     <w:nsid w:val="725E45A6"/>
     <w:multiLevelType w:val="hybridMultilevel"/>
     <w:tmpl w:val="C1FEA1A4"/>
@@ -3657,7 +6473,7 @@
       </w:rPr>
     </w:lvl>
   </w:abstractNum>
-  <w:abstractNum w:abstractNumId="22" w15:restartNumberingAfterBreak="0">
+  <w:abstractNum w:abstractNumId="23" w15:restartNumberingAfterBreak="0">
     <w:nsid w:val="7FAC36EA"/>
     <w:multiLevelType w:val="hybridMultilevel"/>
     <w:tmpl w:val="ED4891C6"/>
@@ -3774,7 +6590,7 @@
     <w:abstractNumId w:val="8"/>
   </w:num>
   <w:num w:numId="2">
-    <w:abstractNumId w:val="18"/>
+    <w:abstractNumId w:val="19"/>
   </w:num>
   <w:num w:numId="3">
     <w:abstractNumId w:val="15"/>
@@ -3789,10 +6605,10 @@
     <w:abstractNumId w:val="14"/>
   </w:num>
   <w:num w:numId="7">
-    <w:abstractNumId w:val="22"/>
+    <w:abstractNumId w:val="23"/>
   </w:num>
   <w:num w:numId="8">
-    <w:abstractNumId w:val="21"/>
+    <w:abstractNumId w:val="22"/>
   </w:num>
   <w:num w:numId="9">
     <w:abstractNumId w:val="3"/>
@@ -3807,7 +6623,7 @@
     <w:abstractNumId w:val="1"/>
   </w:num>
   <w:num w:numId="13">
-    <w:abstractNumId w:val="19"/>
+    <w:abstractNumId w:val="20"/>
   </w:num>
   <w:num w:numId="14">
     <w:abstractNumId w:val="9"/>
@@ -3828,7 +6644,7 @@
     <w:abstractNumId w:val="5"/>
   </w:num>
   <w:num w:numId="20">
-    <w:abstractNumId w:val="20"/>
+    <w:abstractNumId w:val="21"/>
   </w:num>
   <w:num w:numId="21">
     <w:abstractNumId w:val="17"/>
@@ -3838,6 +6654,9 @@
   </w:num>
   <w:num w:numId="23">
     <w:abstractNumId w:val="7"/>
+  </w:num>
+  <w:num w:numId="24">
+    <w:abstractNumId w:val="18"/>
   </w:num>
 </w:numbering>
 </file>
@@ -5336,7 +8155,7 @@
 </file>
 
 <file path=customXml/itemProps1.xml><?xml version="1.0" encoding="utf-8"?>
-<ds:datastoreItem xmlns:ds="http://schemas.openxmlformats.org/officeDocument/2006/customXml" ds:itemID="{95FD70FD-F5A7-4854-B8B5-124B27F62348}">
+<ds:datastoreItem xmlns:ds="http://schemas.openxmlformats.org/officeDocument/2006/customXml" ds:itemID="{3252F1C8-F7CF-44F6-B058-B61F486E7ED6}">
   <ds:schemaRefs>
     <ds:schemaRef ds:uri="http://schemas.openxmlformats.org/officeDocument/2006/bibliography"/>
   </ds:schemaRefs>

</xml_diff>